<commit_message>
add notes on sourcing a script
</commit_message>
<xml_diff>
--- a/Notes-Rdummies.docx
+++ b/Notes-Rdummies.docx
@@ -3,11 +3,99 @@
 <w:document xmlns:wpc="http://schemas.microsoft.com/office/word/2010/wordprocessingCanvas" xmlns:mc="http://schemas.openxmlformats.org/markup-compatibility/2006" xmlns:o="urn:schemas-microsoft-com:office:office" xmlns:r="http://schemas.openxmlformats.org/officeDocument/2006/relationships" xmlns:m="http://schemas.openxmlformats.org/officeDocument/2006/math" xmlns:v="urn:schemas-microsoft-com:vml" xmlns:wp14="http://schemas.microsoft.com/office/word/2010/wordprocessingDrawing" xmlns:wp="http://schemas.openxmlformats.org/drawingml/2006/wordprocessingDrawing" xmlns:w10="urn:schemas-microsoft-com:office:word" xmlns:w="http://schemas.openxmlformats.org/wordprocessingml/2006/main" xmlns:w14="http://schemas.microsoft.com/office/word/2010/wordml" xmlns:w15="http://schemas.microsoft.com/office/word/2012/wordml" xmlns:wpg="http://schemas.microsoft.com/office/word/2010/wordprocessingGroup" xmlns:wpi="http://schemas.microsoft.com/office/word/2010/wordprocessingInk" xmlns:wne="http://schemas.microsoft.com/office/word/2006/wordml" xmlns:wps="http://schemas.microsoft.com/office/word/2010/wordprocessingShape" mc:Ignorable="w14 w15 wp14">
   <w:body>
     <w:p>
+      <w:pPr>
+        <w:pStyle w:val="Title"/>
+      </w:pPr>
       <w:r>
         <w:t>Notes on R for Dummies</w:t>
+      </w:r>
+    </w:p>
+    <w:p/>
+    <w:p>
+      <w:pPr>
+        <w:pStyle w:val="Heading1"/>
+      </w:pPr>
+      <w:r>
+        <w:t>Sourcing a Script</w:t>
+      </w:r>
+    </w:p>
+    <w:p/>
+    <w:p>
+      <w:r>
+        <w:t xml:space="preserve">You can run </w:t>
+      </w:r>
+      <w:proofErr w:type="gramStart"/>
+      <w:r>
+        <w:t>scripts  located</w:t>
+      </w:r>
+      <w:proofErr w:type="gramEnd"/>
+      <w:r>
+        <w:t xml:space="preserve"> in the scripting window with 3 commands:</w:t>
+      </w:r>
+    </w:p>
+    <w:p>
+      <w:pPr>
+        <w:pStyle w:val="ListParagraph"/>
+        <w:numPr>
+          <w:ilvl w:val="0"/>
+          <w:numId w:val="1"/>
+        </w:numPr>
+      </w:pPr>
+      <w:proofErr w:type="spellStart"/>
+      <w:r>
+        <w:t>Ctrl+Enter</w:t>
+      </w:r>
+      <w:proofErr w:type="spellEnd"/>
+      <w:r>
+        <w:t xml:space="preserve">: Send an individual line of code from the editor to the console. Click on the line of code you want to run and press </w:t>
+      </w:r>
+      <w:proofErr w:type="spellStart"/>
+      <w:r>
+        <w:t>Ctrl+Enter</w:t>
+      </w:r>
+      <w:proofErr w:type="spellEnd"/>
+    </w:p>
+    <w:p>
+      <w:pPr>
+        <w:pStyle w:val="ListParagraph"/>
+        <w:numPr>
+          <w:ilvl w:val="0"/>
+          <w:numId w:val="1"/>
+        </w:numPr>
+      </w:pPr>
+      <w:r>
+        <w:t>Select bloc +</w:t>
+      </w:r>
+      <w:proofErr w:type="spellStart"/>
+      <w:r>
+        <w:t>Ctrl+Enter</w:t>
+      </w:r>
+      <w:proofErr w:type="spellEnd"/>
+      <w:r>
+        <w:t>: select the block of code you want to run and press keys</w:t>
+      </w:r>
+    </w:p>
+    <w:p>
+      <w:pPr>
+        <w:pStyle w:val="ListParagraph"/>
+        <w:numPr>
+          <w:ilvl w:val="0"/>
+          <w:numId w:val="1"/>
+        </w:numPr>
+      </w:pPr>
+      <w:proofErr w:type="spellStart"/>
+      <w:r>
+        <w:t>Ctrl+Shift+Enter</w:t>
+      </w:r>
+      <w:proofErr w:type="spellEnd"/>
+      <w:r>
+        <w:t xml:space="preserve"> (or c</w:t>
       </w:r>
       <w:bookmarkStart w:id="0" w:name="_GoBack"/>
       <w:bookmarkEnd w:id="0"/>
+      <w:r>
+        <w:t>lick source button): Send entire script to console (called “sourcing a script”)</w:t>
+      </w:r>
     </w:p>
     <w:sectPr>
       <w:pgSz w:w="12240" w:h="15840"/>
@@ -17,6 +105,127 @@
     </w:sectPr>
   </w:body>
 </w:document>
+</file>
+
+<file path=word/numbering.xml><?xml version="1.0" encoding="utf-8"?>
+<w:numbering xmlns:wpc="http://schemas.microsoft.com/office/word/2010/wordprocessingCanvas" xmlns:mc="http://schemas.openxmlformats.org/markup-compatibility/2006" xmlns:o="urn:schemas-microsoft-com:office:office" xmlns:r="http://schemas.openxmlformats.org/officeDocument/2006/relationships" xmlns:m="http://schemas.openxmlformats.org/officeDocument/2006/math" xmlns:v="urn:schemas-microsoft-com:vml" xmlns:wp14="http://schemas.microsoft.com/office/word/2010/wordprocessingDrawing" xmlns:wp="http://schemas.openxmlformats.org/drawingml/2006/wordprocessingDrawing" xmlns:w10="urn:schemas-microsoft-com:office:word" xmlns:w="http://schemas.openxmlformats.org/wordprocessingml/2006/main" xmlns:w14="http://schemas.microsoft.com/office/word/2010/wordml" xmlns:w15="http://schemas.microsoft.com/office/word/2012/wordml" xmlns:wpg="http://schemas.microsoft.com/office/word/2010/wordprocessingGroup" xmlns:wpi="http://schemas.microsoft.com/office/word/2010/wordprocessingInk" xmlns:wne="http://schemas.microsoft.com/office/word/2006/wordml" xmlns:wps="http://schemas.microsoft.com/office/word/2010/wordprocessingShape" mc:Ignorable="w14 w15 wp14">
+  <w:abstractNum w:abstractNumId="0">
+    <w:nsid w:val="0D2A3891"/>
+    <w:multiLevelType w:val="hybridMultilevel"/>
+    <w:tmpl w:val="7E12F578"/>
+    <w:lvl w:ilvl="0" w:tplc="10090001">
+      <w:start w:val="1"/>
+      <w:numFmt w:val="bullet"/>
+      <w:lvlText w:val=""/>
+      <w:lvlJc w:val="left"/>
+      <w:pPr>
+        <w:ind w:left="720" w:hanging="360"/>
+      </w:pPr>
+      <w:rPr>
+        <w:rFonts w:ascii="Symbol" w:hAnsi="Symbol" w:hint="default"/>
+      </w:rPr>
+    </w:lvl>
+    <w:lvl w:ilvl="1" w:tplc="10090003" w:tentative="1">
+      <w:start w:val="1"/>
+      <w:numFmt w:val="bullet"/>
+      <w:lvlText w:val="o"/>
+      <w:lvlJc w:val="left"/>
+      <w:pPr>
+        <w:ind w:left="1440" w:hanging="360"/>
+      </w:pPr>
+      <w:rPr>
+        <w:rFonts w:ascii="Courier New" w:hAnsi="Courier New" w:cs="Courier New" w:hint="default"/>
+      </w:rPr>
+    </w:lvl>
+    <w:lvl w:ilvl="2" w:tplc="10090005" w:tentative="1">
+      <w:start w:val="1"/>
+      <w:numFmt w:val="bullet"/>
+      <w:lvlText w:val=""/>
+      <w:lvlJc w:val="left"/>
+      <w:pPr>
+        <w:ind w:left="2160" w:hanging="360"/>
+      </w:pPr>
+      <w:rPr>
+        <w:rFonts w:ascii="Wingdings" w:hAnsi="Wingdings" w:hint="default"/>
+      </w:rPr>
+    </w:lvl>
+    <w:lvl w:ilvl="3" w:tplc="10090001" w:tentative="1">
+      <w:start w:val="1"/>
+      <w:numFmt w:val="bullet"/>
+      <w:lvlText w:val=""/>
+      <w:lvlJc w:val="left"/>
+      <w:pPr>
+        <w:ind w:left="2880" w:hanging="360"/>
+      </w:pPr>
+      <w:rPr>
+        <w:rFonts w:ascii="Symbol" w:hAnsi="Symbol" w:hint="default"/>
+      </w:rPr>
+    </w:lvl>
+    <w:lvl w:ilvl="4" w:tplc="10090003" w:tentative="1">
+      <w:start w:val="1"/>
+      <w:numFmt w:val="bullet"/>
+      <w:lvlText w:val="o"/>
+      <w:lvlJc w:val="left"/>
+      <w:pPr>
+        <w:ind w:left="3600" w:hanging="360"/>
+      </w:pPr>
+      <w:rPr>
+        <w:rFonts w:ascii="Courier New" w:hAnsi="Courier New" w:cs="Courier New" w:hint="default"/>
+      </w:rPr>
+    </w:lvl>
+    <w:lvl w:ilvl="5" w:tplc="10090005" w:tentative="1">
+      <w:start w:val="1"/>
+      <w:numFmt w:val="bullet"/>
+      <w:lvlText w:val=""/>
+      <w:lvlJc w:val="left"/>
+      <w:pPr>
+        <w:ind w:left="4320" w:hanging="360"/>
+      </w:pPr>
+      <w:rPr>
+        <w:rFonts w:ascii="Wingdings" w:hAnsi="Wingdings" w:hint="default"/>
+      </w:rPr>
+    </w:lvl>
+    <w:lvl w:ilvl="6" w:tplc="10090001" w:tentative="1">
+      <w:start w:val="1"/>
+      <w:numFmt w:val="bullet"/>
+      <w:lvlText w:val=""/>
+      <w:lvlJc w:val="left"/>
+      <w:pPr>
+        <w:ind w:left="5040" w:hanging="360"/>
+      </w:pPr>
+      <w:rPr>
+        <w:rFonts w:ascii="Symbol" w:hAnsi="Symbol" w:hint="default"/>
+      </w:rPr>
+    </w:lvl>
+    <w:lvl w:ilvl="7" w:tplc="10090003" w:tentative="1">
+      <w:start w:val="1"/>
+      <w:numFmt w:val="bullet"/>
+      <w:lvlText w:val="o"/>
+      <w:lvlJc w:val="left"/>
+      <w:pPr>
+        <w:ind w:left="5760" w:hanging="360"/>
+      </w:pPr>
+      <w:rPr>
+        <w:rFonts w:ascii="Courier New" w:hAnsi="Courier New" w:cs="Courier New" w:hint="default"/>
+      </w:rPr>
+    </w:lvl>
+    <w:lvl w:ilvl="8" w:tplc="10090005" w:tentative="1">
+      <w:start w:val="1"/>
+      <w:numFmt w:val="bullet"/>
+      <w:lvlText w:val=""/>
+      <w:lvlJc w:val="left"/>
+      <w:pPr>
+        <w:ind w:left="6480" w:hanging="360"/>
+      </w:pPr>
+      <w:rPr>
+        <w:rFonts w:ascii="Wingdings" w:hAnsi="Wingdings" w:hint="default"/>
+      </w:rPr>
+    </w:lvl>
+  </w:abstractNum>
+  <w:num w:numId="1">
+    <w:abstractNumId w:val="0"/>
+  </w:num>
+</w:numbering>
 </file>
 
 <file path=word/styles.xml><?xml version="1.0" encoding="utf-8"?>
@@ -412,6 +621,31 @@
   <w:style w:type="paragraph" w:default="1" w:styleId="Normal">
     <w:name w:val="Normal"/>
     <w:qFormat/>
+    <w:rsid w:val="006A4DC0"/>
+    <w:pPr>
+      <w:spacing w:after="0"/>
+    </w:pPr>
+  </w:style>
+  <w:style w:type="paragraph" w:styleId="Heading1">
+    <w:name w:val="heading 1"/>
+    <w:basedOn w:val="Normal"/>
+    <w:next w:val="Normal"/>
+    <w:link w:val="Heading1Char"/>
+    <w:uiPriority w:val="9"/>
+    <w:qFormat/>
+    <w:rsid w:val="006A4DC0"/>
+    <w:pPr>
+      <w:keepNext/>
+      <w:keepLines/>
+      <w:spacing w:before="240"/>
+      <w:outlineLvl w:val="0"/>
+    </w:pPr>
+    <w:rPr>
+      <w:rFonts w:asciiTheme="majorHAnsi" w:eastAsiaTheme="majorEastAsia" w:hAnsiTheme="majorHAnsi" w:cstheme="majorBidi"/>
+      <w:color w:val="2E74B5" w:themeColor="accent1" w:themeShade="BF"/>
+      <w:sz w:val="32"/>
+      <w:szCs w:val="32"/>
+    </w:rPr>
   </w:style>
   <w:style w:type="character" w:default="1" w:styleId="DefaultParagraphFont">
     <w:name w:val="Default Paragraph Font"/>
@@ -439,6 +673,64 @@
     <w:uiPriority w:val="99"/>
     <w:semiHidden/>
     <w:unhideWhenUsed/>
+  </w:style>
+  <w:style w:type="paragraph" w:styleId="Title">
+    <w:name w:val="Title"/>
+    <w:basedOn w:val="Normal"/>
+    <w:next w:val="Normal"/>
+    <w:link w:val="TitleChar"/>
+    <w:uiPriority w:val="10"/>
+    <w:qFormat/>
+    <w:rsid w:val="006A4DC0"/>
+    <w:pPr>
+      <w:spacing w:line="240" w:lineRule="auto"/>
+      <w:contextualSpacing/>
+    </w:pPr>
+    <w:rPr>
+      <w:rFonts w:asciiTheme="majorHAnsi" w:eastAsiaTheme="majorEastAsia" w:hAnsiTheme="majorHAnsi" w:cstheme="majorBidi"/>
+      <w:spacing w:val="-10"/>
+      <w:kern w:val="28"/>
+      <w:sz w:val="56"/>
+      <w:szCs w:val="56"/>
+    </w:rPr>
+  </w:style>
+  <w:style w:type="character" w:customStyle="1" w:styleId="TitleChar">
+    <w:name w:val="Title Char"/>
+    <w:basedOn w:val="DefaultParagraphFont"/>
+    <w:link w:val="Title"/>
+    <w:uiPriority w:val="10"/>
+    <w:rsid w:val="006A4DC0"/>
+    <w:rPr>
+      <w:rFonts w:asciiTheme="majorHAnsi" w:eastAsiaTheme="majorEastAsia" w:hAnsiTheme="majorHAnsi" w:cstheme="majorBidi"/>
+      <w:spacing w:val="-10"/>
+      <w:kern w:val="28"/>
+      <w:sz w:val="56"/>
+      <w:szCs w:val="56"/>
+    </w:rPr>
+  </w:style>
+  <w:style w:type="character" w:customStyle="1" w:styleId="Heading1Char">
+    <w:name w:val="Heading 1 Char"/>
+    <w:basedOn w:val="DefaultParagraphFont"/>
+    <w:link w:val="Heading1"/>
+    <w:uiPriority w:val="9"/>
+    <w:rsid w:val="006A4DC0"/>
+    <w:rPr>
+      <w:rFonts w:asciiTheme="majorHAnsi" w:eastAsiaTheme="majorEastAsia" w:hAnsiTheme="majorHAnsi" w:cstheme="majorBidi"/>
+      <w:color w:val="2E74B5" w:themeColor="accent1" w:themeShade="BF"/>
+      <w:sz w:val="32"/>
+      <w:szCs w:val="32"/>
+    </w:rPr>
+  </w:style>
+  <w:style w:type="paragraph" w:styleId="ListParagraph">
+    <w:name w:val="List Paragraph"/>
+    <w:basedOn w:val="Normal"/>
+    <w:uiPriority w:val="34"/>
+    <w:qFormat/>
+    <w:rsid w:val="006A4DC0"/>
+    <w:pPr>
+      <w:ind w:left="720"/>
+      <w:contextualSpacing/>
+    </w:pPr>
   </w:style>
 </w:styles>
 </file>

</xml_diff>

<commit_message>
add notes on list variable function
</commit_message>
<xml_diff>
--- a/Notes-Rdummies.docx
+++ b/Notes-Rdummies.docx
@@ -22,15 +22,7 @@
     <w:p/>
     <w:p>
       <w:r>
-        <w:t xml:space="preserve">You can run </w:t>
-      </w:r>
-      <w:proofErr w:type="gramStart"/>
-      <w:r>
-        <w:t>scripts  located</w:t>
-      </w:r>
-      <w:proofErr w:type="gramEnd"/>
-      <w:r>
-        <w:t xml:space="preserve"> in the scripting window with 3 commands:</w:t>
+        <w:t>You can run scripts  located in the scripting window with 3 commands:</w:t>
       </w:r>
     </w:p>
     <w:p>
@@ -41,19 +33,9 @@
           <w:numId w:val="1"/>
         </w:numPr>
       </w:pPr>
-      <w:proofErr w:type="spellStart"/>
       <w:r>
-        <w:t>Ctrl+Enter</w:t>
+        <w:t>Ctrl+Enter: Send an individual line of code from the editor to the console. Click on the line of code you want to run and press Ctrl+Enter</w:t>
       </w:r>
-      <w:proofErr w:type="spellEnd"/>
-      <w:r>
-        <w:t xml:space="preserve">: Send an individual line of code from the editor to the console. Click on the line of code you want to run and press </w:t>
-      </w:r>
-      <w:proofErr w:type="spellStart"/>
-      <w:r>
-        <w:t>Ctrl+Enter</w:t>
-      </w:r>
-      <w:proofErr w:type="spellEnd"/>
     </w:p>
     <w:p>
       <w:pPr>
@@ -64,15 +46,7 @@
         </w:numPr>
       </w:pPr>
       <w:r>
-        <w:t>Select bloc +</w:t>
-      </w:r>
-      <w:proofErr w:type="spellStart"/>
-      <w:r>
-        <w:t>Ctrl+Enter</w:t>
-      </w:r>
-      <w:proofErr w:type="spellEnd"/>
-      <w:r>
-        <w:t>: select the block of code you want to run and press keys</w:t>
+        <w:t>Select bloc +Ctrl+Enter: select the block of code you want to run and press keys</w:t>
       </w:r>
     </w:p>
     <w:p>
@@ -83,20 +57,207 @@
           <w:numId w:val="1"/>
         </w:numPr>
       </w:pPr>
-      <w:proofErr w:type="spellStart"/>
       <w:r>
-        <w:t>Ctrl+Shift+Enter</w:t>
-      </w:r>
-      <w:proofErr w:type="spellEnd"/>
-      <w:r>
-        <w:t xml:space="preserve"> (or c</w:t>
-      </w:r>
-      <w:bookmarkStart w:id="0" w:name="_GoBack"/>
-      <w:bookmarkEnd w:id="0"/>
-      <w:r>
-        <w:t>lick source button): Send entire script to console (called “sourcing a script”)</w:t>
+        <w:t>Ctrl+Shift+Enter (or click source button): Send entire script to console (called “sourcing a script”)</w:t>
       </w:r>
     </w:p>
+    <w:p/>
+    <w:p/>
+    <w:tbl>
+      <w:tblPr>
+        <w:tblStyle w:val="PlainTable1"/>
+        <w:tblW w:w="0" w:type="auto"/>
+        <w:tblLook w:val="04A0" w:firstRow="1" w:lastRow="0" w:firstColumn="1" w:lastColumn="0" w:noHBand="0" w:noVBand="1"/>
+      </w:tblPr>
+      <w:tblGrid>
+        <w:gridCol w:w="2122"/>
+        <w:gridCol w:w="7228"/>
+      </w:tblGrid>
+      <w:tr>
+        <w:trPr>
+          <w:cnfStyle w:val="100000000000" w:firstRow="1" w:lastRow="0" w:firstColumn="0" w:lastColumn="0" w:oddVBand="0" w:evenVBand="0" w:oddHBand="0" w:evenHBand="0" w:firstRowFirstColumn="0" w:firstRowLastColumn="0" w:lastRowFirstColumn="0" w:lastRowLastColumn="0"/>
+        </w:trPr>
+        <w:tc>
+          <w:tcPr>
+            <w:cnfStyle w:val="001000000000" w:firstRow="0" w:lastRow="0" w:firstColumn="1" w:lastColumn="0" w:oddVBand="0" w:evenVBand="0" w:oddHBand="0" w:evenHBand="0" w:firstRowFirstColumn="0" w:firstRowLastColumn="0" w:lastRowFirstColumn="0" w:lastRowLastColumn="0"/>
+            <w:tcW w:w="2122" w:type="dxa"/>
+          </w:tcPr>
+          <w:p>
+            <w:r>
+              <w:t>Function Name</w:t>
+            </w:r>
+          </w:p>
+        </w:tc>
+        <w:tc>
+          <w:tcPr>
+            <w:tcW w:w="7228" w:type="dxa"/>
+          </w:tcPr>
+          <w:p>
+            <w:pPr>
+              <w:cnfStyle w:val="100000000000" w:firstRow="1" w:lastRow="0" w:firstColumn="0" w:lastColumn="0" w:oddVBand="0" w:evenVBand="0" w:oddHBand="0" w:evenHBand="0" w:firstRowFirstColumn="0" w:firstRowLastColumn="0" w:lastRowFirstColumn="0" w:lastRowLastColumn="0"/>
+            </w:pPr>
+            <w:r>
+              <w:t>What is does</w:t>
+            </w:r>
+          </w:p>
+        </w:tc>
+      </w:tr>
+      <w:tr>
+        <w:trPr>
+          <w:cnfStyle w:val="000000100000" w:firstRow="0" w:lastRow="0" w:firstColumn="0" w:lastColumn="0" w:oddVBand="0" w:evenVBand="0" w:oddHBand="1" w:evenHBand="0" w:firstRowFirstColumn="0" w:firstRowLastColumn="0" w:lastRowFirstColumn="0" w:lastRowLastColumn="0"/>
+        </w:trPr>
+        <w:tc>
+          <w:tcPr>
+            <w:cnfStyle w:val="001000000000" w:firstRow="0" w:lastRow="0" w:firstColumn="1" w:lastColumn="0" w:oddVBand="0" w:evenVBand="0" w:oddHBand="0" w:evenHBand="0" w:firstRowFirstColumn="0" w:firstRowLastColumn="0" w:lastRowFirstColumn="0" w:lastRowLastColumn="0"/>
+            <w:tcW w:w="2122" w:type="dxa"/>
+          </w:tcPr>
+          <w:p>
+            <w:r>
+              <w:t>ls()</w:t>
+            </w:r>
+          </w:p>
+        </w:tc>
+        <w:tc>
+          <w:tcPr>
+            <w:tcW w:w="7228" w:type="dxa"/>
+          </w:tcPr>
+          <w:p>
+            <w:pPr>
+              <w:cnfStyle w:val="000000100000" w:firstRow="0" w:lastRow="0" w:firstColumn="0" w:lastColumn="0" w:oddVBand="0" w:evenVBand="0" w:oddHBand="1" w:evenHBand="0" w:firstRowFirstColumn="0" w:firstRowLastColumn="0" w:lastRowFirstColumn="0" w:lastRowLastColumn="0"/>
+            </w:pPr>
+            <w:r>
+              <w:t>Lists all variables you have created. You can also see these in workspace (top-right) -&gt; Encironment</w:t>
+            </w:r>
+            <w:bookmarkStart w:id="0" w:name="_GoBack"/>
+            <w:bookmarkEnd w:id="0"/>
+          </w:p>
+        </w:tc>
+      </w:tr>
+      <w:tr>
+        <w:tc>
+          <w:tcPr>
+            <w:cnfStyle w:val="001000000000" w:firstRow="0" w:lastRow="0" w:firstColumn="1" w:lastColumn="0" w:oddVBand="0" w:evenVBand="0" w:oddHBand="0" w:evenHBand="0" w:firstRowFirstColumn="0" w:firstRowLastColumn="0" w:lastRowFirstColumn="0" w:lastRowLastColumn="0"/>
+            <w:tcW w:w="2122" w:type="dxa"/>
+          </w:tcPr>
+          <w:p/>
+        </w:tc>
+        <w:tc>
+          <w:tcPr>
+            <w:tcW w:w="7228" w:type="dxa"/>
+          </w:tcPr>
+          <w:p>
+            <w:pPr>
+              <w:cnfStyle w:val="000000000000" w:firstRow="0" w:lastRow="0" w:firstColumn="0" w:lastColumn="0" w:oddVBand="0" w:evenVBand="0" w:oddHBand="0" w:evenHBand="0" w:firstRowFirstColumn="0" w:firstRowLastColumn="0" w:lastRowFirstColumn="0" w:lastRowLastColumn="0"/>
+            </w:pPr>
+          </w:p>
+        </w:tc>
+      </w:tr>
+      <w:tr>
+        <w:trPr>
+          <w:cnfStyle w:val="000000100000" w:firstRow="0" w:lastRow="0" w:firstColumn="0" w:lastColumn="0" w:oddVBand="0" w:evenVBand="0" w:oddHBand="1" w:evenHBand="0" w:firstRowFirstColumn="0" w:firstRowLastColumn="0" w:lastRowFirstColumn="0" w:lastRowLastColumn="0"/>
+        </w:trPr>
+        <w:tc>
+          <w:tcPr>
+            <w:cnfStyle w:val="001000000000" w:firstRow="0" w:lastRow="0" w:firstColumn="1" w:lastColumn="0" w:oddVBand="0" w:evenVBand="0" w:oddHBand="0" w:evenHBand="0" w:firstRowFirstColumn="0" w:firstRowLastColumn="0" w:lastRowFirstColumn="0" w:lastRowLastColumn="0"/>
+            <w:tcW w:w="2122" w:type="dxa"/>
+          </w:tcPr>
+          <w:p/>
+        </w:tc>
+        <w:tc>
+          <w:tcPr>
+            <w:tcW w:w="7228" w:type="dxa"/>
+          </w:tcPr>
+          <w:p>
+            <w:pPr>
+              <w:cnfStyle w:val="000000100000" w:firstRow="0" w:lastRow="0" w:firstColumn="0" w:lastColumn="0" w:oddVBand="0" w:evenVBand="0" w:oddHBand="1" w:evenHBand="0" w:firstRowFirstColumn="0" w:firstRowLastColumn="0" w:lastRowFirstColumn="0" w:lastRowLastColumn="0"/>
+            </w:pPr>
+          </w:p>
+        </w:tc>
+      </w:tr>
+      <w:tr>
+        <w:tc>
+          <w:tcPr>
+            <w:cnfStyle w:val="001000000000" w:firstRow="0" w:lastRow="0" w:firstColumn="1" w:lastColumn="0" w:oddVBand="0" w:evenVBand="0" w:oddHBand="0" w:evenHBand="0" w:firstRowFirstColumn="0" w:firstRowLastColumn="0" w:lastRowFirstColumn="0" w:lastRowLastColumn="0"/>
+            <w:tcW w:w="2122" w:type="dxa"/>
+          </w:tcPr>
+          <w:p/>
+        </w:tc>
+        <w:tc>
+          <w:tcPr>
+            <w:tcW w:w="7228" w:type="dxa"/>
+          </w:tcPr>
+          <w:p>
+            <w:pPr>
+              <w:cnfStyle w:val="000000000000" w:firstRow="0" w:lastRow="0" w:firstColumn="0" w:lastColumn="0" w:oddVBand="0" w:evenVBand="0" w:oddHBand="0" w:evenHBand="0" w:firstRowFirstColumn="0" w:firstRowLastColumn="0" w:lastRowFirstColumn="0" w:lastRowLastColumn="0"/>
+            </w:pPr>
+          </w:p>
+        </w:tc>
+      </w:tr>
+      <w:tr>
+        <w:trPr>
+          <w:cnfStyle w:val="000000100000" w:firstRow="0" w:lastRow="0" w:firstColumn="0" w:lastColumn="0" w:oddVBand="0" w:evenVBand="0" w:oddHBand="1" w:evenHBand="0" w:firstRowFirstColumn="0" w:firstRowLastColumn="0" w:lastRowFirstColumn="0" w:lastRowLastColumn="0"/>
+        </w:trPr>
+        <w:tc>
+          <w:tcPr>
+            <w:cnfStyle w:val="001000000000" w:firstRow="0" w:lastRow="0" w:firstColumn="1" w:lastColumn="0" w:oddVBand="0" w:evenVBand="0" w:oddHBand="0" w:evenHBand="0" w:firstRowFirstColumn="0" w:firstRowLastColumn="0" w:lastRowFirstColumn="0" w:lastRowLastColumn="0"/>
+            <w:tcW w:w="2122" w:type="dxa"/>
+          </w:tcPr>
+          <w:p/>
+        </w:tc>
+        <w:tc>
+          <w:tcPr>
+            <w:tcW w:w="7228" w:type="dxa"/>
+          </w:tcPr>
+          <w:p>
+            <w:pPr>
+              <w:cnfStyle w:val="000000100000" w:firstRow="0" w:lastRow="0" w:firstColumn="0" w:lastColumn="0" w:oddVBand="0" w:evenVBand="0" w:oddHBand="1" w:evenHBand="0" w:firstRowFirstColumn="0" w:firstRowLastColumn="0" w:lastRowFirstColumn="0" w:lastRowLastColumn="0"/>
+            </w:pPr>
+          </w:p>
+        </w:tc>
+      </w:tr>
+      <w:tr>
+        <w:tc>
+          <w:tcPr>
+            <w:cnfStyle w:val="001000000000" w:firstRow="0" w:lastRow="0" w:firstColumn="1" w:lastColumn="0" w:oddVBand="0" w:evenVBand="0" w:oddHBand="0" w:evenHBand="0" w:firstRowFirstColumn="0" w:firstRowLastColumn="0" w:lastRowFirstColumn="0" w:lastRowLastColumn="0"/>
+            <w:tcW w:w="2122" w:type="dxa"/>
+          </w:tcPr>
+          <w:p/>
+        </w:tc>
+        <w:tc>
+          <w:tcPr>
+            <w:tcW w:w="7228" w:type="dxa"/>
+          </w:tcPr>
+          <w:p>
+            <w:pPr>
+              <w:cnfStyle w:val="000000000000" w:firstRow="0" w:lastRow="0" w:firstColumn="0" w:lastColumn="0" w:oddVBand="0" w:evenVBand="0" w:oddHBand="0" w:evenHBand="0" w:firstRowFirstColumn="0" w:firstRowLastColumn="0" w:lastRowFirstColumn="0" w:lastRowLastColumn="0"/>
+            </w:pPr>
+          </w:p>
+        </w:tc>
+      </w:tr>
+      <w:tr>
+        <w:trPr>
+          <w:cnfStyle w:val="000000100000" w:firstRow="0" w:lastRow="0" w:firstColumn="0" w:lastColumn="0" w:oddVBand="0" w:evenVBand="0" w:oddHBand="1" w:evenHBand="0" w:firstRowFirstColumn="0" w:firstRowLastColumn="0" w:lastRowFirstColumn="0" w:lastRowLastColumn="0"/>
+        </w:trPr>
+        <w:tc>
+          <w:tcPr>
+            <w:cnfStyle w:val="001000000000" w:firstRow="0" w:lastRow="0" w:firstColumn="1" w:lastColumn="0" w:oddVBand="0" w:evenVBand="0" w:oddHBand="0" w:evenHBand="0" w:firstRowFirstColumn="0" w:firstRowLastColumn="0" w:lastRowFirstColumn="0" w:lastRowLastColumn="0"/>
+            <w:tcW w:w="2122" w:type="dxa"/>
+          </w:tcPr>
+          <w:p/>
+        </w:tc>
+        <w:tc>
+          <w:tcPr>
+            <w:tcW w:w="7228" w:type="dxa"/>
+          </w:tcPr>
+          <w:p>
+            <w:pPr>
+              <w:cnfStyle w:val="000000100000" w:firstRow="0" w:lastRow="0" w:firstColumn="0" w:lastColumn="0" w:oddVBand="0" w:evenVBand="0" w:oddHBand="1" w:evenHBand="0" w:firstRowFirstColumn="0" w:firstRowLastColumn="0" w:lastRowFirstColumn="0" w:lastRowLastColumn="0"/>
+            </w:pPr>
+          </w:p>
+        </w:tc>
+      </w:tr>
+    </w:tbl>
+    <w:p/>
     <w:sectPr>
       <w:pgSz w:w="12240" w:h="15840"/>
       <w:pgMar w:top="1440" w:right="1440" w:bottom="1440" w:left="1440" w:header="708" w:footer="708" w:gutter="0"/>
@@ -732,6 +893,88 @@
       <w:contextualSpacing/>
     </w:pPr>
   </w:style>
+  <w:style w:type="table" w:styleId="TableGrid">
+    <w:name w:val="Table Grid"/>
+    <w:basedOn w:val="TableNormal"/>
+    <w:uiPriority w:val="39"/>
+    <w:rsid w:val="00D81D23"/>
+    <w:pPr>
+      <w:spacing w:after="0" w:line="240" w:lineRule="auto"/>
+    </w:pPr>
+    <w:tblPr>
+      <w:tblBorders>
+        <w:top w:val="single" w:sz="4" w:space="0" w:color="auto"/>
+        <w:left w:val="single" w:sz="4" w:space="0" w:color="auto"/>
+        <w:bottom w:val="single" w:sz="4" w:space="0" w:color="auto"/>
+        <w:right w:val="single" w:sz="4" w:space="0" w:color="auto"/>
+        <w:insideH w:val="single" w:sz="4" w:space="0" w:color="auto"/>
+        <w:insideV w:val="single" w:sz="4" w:space="0" w:color="auto"/>
+      </w:tblBorders>
+    </w:tblPr>
+  </w:style>
+  <w:style w:type="table" w:styleId="PlainTable1">
+    <w:name w:val="Plain Table 1"/>
+    <w:basedOn w:val="TableNormal"/>
+    <w:uiPriority w:val="41"/>
+    <w:rsid w:val="00D81D23"/>
+    <w:pPr>
+      <w:spacing w:after="0" w:line="240" w:lineRule="auto"/>
+    </w:pPr>
+    <w:tblPr>
+      <w:tblStyleRowBandSize w:val="1"/>
+      <w:tblStyleColBandSize w:val="1"/>
+      <w:tblBorders>
+        <w:top w:val="single" w:sz="4" w:space="0" w:color="BFBFBF" w:themeColor="background1" w:themeShade="BF"/>
+        <w:left w:val="single" w:sz="4" w:space="0" w:color="BFBFBF" w:themeColor="background1" w:themeShade="BF"/>
+        <w:bottom w:val="single" w:sz="4" w:space="0" w:color="BFBFBF" w:themeColor="background1" w:themeShade="BF"/>
+        <w:right w:val="single" w:sz="4" w:space="0" w:color="BFBFBF" w:themeColor="background1" w:themeShade="BF"/>
+        <w:insideH w:val="single" w:sz="4" w:space="0" w:color="BFBFBF" w:themeColor="background1" w:themeShade="BF"/>
+        <w:insideV w:val="single" w:sz="4" w:space="0" w:color="BFBFBF" w:themeColor="background1" w:themeShade="BF"/>
+      </w:tblBorders>
+    </w:tblPr>
+    <w:tblStylePr w:type="firstRow">
+      <w:rPr>
+        <w:b/>
+        <w:bCs/>
+      </w:rPr>
+    </w:tblStylePr>
+    <w:tblStylePr w:type="lastRow">
+      <w:rPr>
+        <w:b/>
+        <w:bCs/>
+      </w:rPr>
+      <w:tblPr/>
+      <w:tcPr>
+        <w:tcBorders>
+          <w:top w:val="double" w:sz="4" w:space="0" w:color="BFBFBF" w:themeColor="background1" w:themeShade="BF"/>
+        </w:tcBorders>
+      </w:tcPr>
+    </w:tblStylePr>
+    <w:tblStylePr w:type="firstCol">
+      <w:rPr>
+        <w:b/>
+        <w:bCs/>
+      </w:rPr>
+    </w:tblStylePr>
+    <w:tblStylePr w:type="lastCol">
+      <w:rPr>
+        <w:b/>
+        <w:bCs/>
+      </w:rPr>
+    </w:tblStylePr>
+    <w:tblStylePr w:type="band1Vert">
+      <w:tblPr/>
+      <w:tcPr>
+        <w:shd w:val="clear" w:color="auto" w:fill="F2F2F2" w:themeFill="background1" w:themeFillShade="F2"/>
+      </w:tcPr>
+    </w:tblStylePr>
+    <w:tblStylePr w:type="band1Horz">
+      <w:tblPr/>
+      <w:tcPr>
+        <w:shd w:val="clear" w:color="auto" w:fill="F2F2F2" w:themeFill="background1" w:themeFillShade="F2"/>
+      </w:tcPr>
+    </w:tblStylePr>
+  </w:style>
 </w:styles>
 </file>
 

</xml_diff>

<commit_message>
add familylast familyfirst variables
</commit_message>
<xml_diff>
--- a/Notes-Rdummies.docx
+++ b/Notes-Rdummies.docx
@@ -22,7 +22,15 @@
     <w:p/>
     <w:p>
       <w:r>
-        <w:t>You can run scripts  located in the scripting window with 3 commands:</w:t>
+        <w:t xml:space="preserve">You can run </w:t>
+      </w:r>
+      <w:proofErr w:type="gramStart"/>
+      <w:r>
+        <w:t>scripts  located</w:t>
+      </w:r>
+      <w:proofErr w:type="gramEnd"/>
+      <w:r>
+        <w:t xml:space="preserve"> in the scripting window with 3 commands:</w:t>
       </w:r>
     </w:p>
     <w:p>
@@ -33,9 +41,19 @@
           <w:numId w:val="1"/>
         </w:numPr>
       </w:pPr>
+      <w:proofErr w:type="spellStart"/>
       <w:r>
-        <w:t>Ctrl+Enter: Send an individual line of code from the editor to the console. Click on the line of code you want to run and press Ctrl+Enter</w:t>
+        <w:t>Ctrl+Enter</w:t>
       </w:r>
+      <w:proofErr w:type="spellEnd"/>
+      <w:r>
+        <w:t xml:space="preserve">: Send an individual line of code from the editor to the console. Click on the line of code you want to run and press </w:t>
+      </w:r>
+      <w:proofErr w:type="spellStart"/>
+      <w:r>
+        <w:t>Ctrl+Enter</w:t>
+      </w:r>
+      <w:proofErr w:type="spellEnd"/>
     </w:p>
     <w:p>
       <w:pPr>
@@ -46,7 +64,15 @@
         </w:numPr>
       </w:pPr>
       <w:r>
-        <w:t>Select bloc +Ctrl+Enter: select the block of code you want to run and press keys</w:t>
+        <w:t>Select bloc +</w:t>
+      </w:r>
+      <w:proofErr w:type="spellStart"/>
+      <w:r>
+        <w:t>Ctrl+Enter</w:t>
+      </w:r>
+      <w:proofErr w:type="spellEnd"/>
+      <w:r>
+        <w:t>: select the block of code you want to run and press keys</w:t>
       </w:r>
     </w:p>
     <w:p>
@@ -57,8 +83,18 @@
           <w:numId w:val="1"/>
         </w:numPr>
       </w:pPr>
+      <w:proofErr w:type="spellStart"/>
       <w:r>
-        <w:t>Ctrl+Shift+Enter (or click source button): Send entire script to console (called “sourcing a script”)</w:t>
+        <w:t>Ctrl+Shift+Enter</w:t>
+      </w:r>
+      <w:proofErr w:type="spellEnd"/>
+      <w:r>
+        <w:t xml:space="preserve"> (or click source button): Send entire script to console (called “sou</w:t>
+      </w:r>
+      <w:bookmarkStart w:id="0" w:name="_GoBack"/>
+      <w:bookmarkEnd w:id="0"/>
+      <w:r>
+        <w:t>rcing a script”)</w:t>
       </w:r>
     </w:p>
     <w:p/>
@@ -113,7 +149,7 @@
           </w:tcPr>
           <w:p>
             <w:r>
-              <w:t>ls()</w:t>
+              <w:t>print()</w:t>
             </w:r>
           </w:p>
         </w:tc>
@@ -126,10 +162,8 @@
               <w:cnfStyle w:val="000000100000" w:firstRow="0" w:lastRow="0" w:firstColumn="0" w:lastColumn="0" w:oddVBand="0" w:evenVBand="0" w:oddHBand="1" w:evenHBand="0" w:firstRowFirstColumn="0" w:firstRowLastColumn="0" w:lastRowFirstColumn="0" w:lastRowLastColumn="0"/>
             </w:pPr>
             <w:r>
-              <w:t>Lists all variables you have created. You can also see these in workspace (top-right) -&gt; Encironment</w:t>
-            </w:r>
-            <w:bookmarkStart w:id="0" w:name="_GoBack"/>
-            <w:bookmarkEnd w:id="0"/>
+              <w:t>Returns the value for whatever you are printing such as variable or script.</w:t>
+            </w:r>
           </w:p>
         </w:tc>
       </w:tr>
@@ -139,7 +173,11 @@
             <w:cnfStyle w:val="001000000000" w:firstRow="0" w:lastRow="0" w:firstColumn="1" w:lastColumn="0" w:oddVBand="0" w:evenVBand="0" w:oddHBand="0" w:evenHBand="0" w:firstRowFirstColumn="0" w:firstRowLastColumn="0" w:lastRowFirstColumn="0" w:lastRowLastColumn="0"/>
             <w:tcW w:w="2122" w:type="dxa"/>
           </w:tcPr>
-          <w:p/>
+          <w:p>
+            <w:r>
+              <w:t>paste()</w:t>
+            </w:r>
+          </w:p>
         </w:tc>
         <w:tc>
           <w:tcPr>
@@ -149,6 +187,34 @@
             <w:pPr>
               <w:cnfStyle w:val="000000000000" w:firstRow="0" w:lastRow="0" w:firstColumn="0" w:lastColumn="0" w:oddVBand="0" w:evenVBand="0" w:oddHBand="0" w:evenHBand="0" w:firstRowFirstColumn="0" w:firstRowLastColumn="0" w:lastRowFirstColumn="0" w:lastRowLastColumn="0"/>
             </w:pPr>
+            <w:r>
+              <w:t xml:space="preserve">Concatenates multiple text elements. Each element must have quotes around it and separated by a comma. </w:t>
+            </w:r>
+          </w:p>
+          <w:p>
+            <w:pPr>
+              <w:pStyle w:val="NoSpacing"/>
+              <w:ind w:left="1080"/>
+              <w:cnfStyle w:val="000000000000" w:firstRow="0" w:lastRow="0" w:firstColumn="0" w:lastColumn="0" w:oddVBand="0" w:evenVBand="0" w:oddHBand="0" w:evenHBand="0" w:firstRowFirstColumn="0" w:firstRowLastColumn="0" w:lastRowFirstColumn="0" w:lastRowLastColumn="0"/>
+            </w:pPr>
+            <w:proofErr w:type="gramStart"/>
+            <w:r>
+              <w:t>Paste(</w:t>
+            </w:r>
+            <w:proofErr w:type="gramEnd"/>
+            <w:r>
+              <w:t>“hello”, “world!”)</w:t>
+            </w:r>
+          </w:p>
+          <w:p>
+            <w:pPr>
+              <w:pStyle w:val="NoSpacing"/>
+              <w:ind w:left="1080"/>
+              <w:cnfStyle w:val="000000000000" w:firstRow="0" w:lastRow="0" w:firstColumn="0" w:lastColumn="0" w:oddVBand="0" w:evenVBand="0" w:oddHBand="0" w:evenHBand="0" w:firstRowFirstColumn="0" w:firstRowLastColumn="0" w:lastRowFirstColumn="0" w:lastRowLastColumn="0"/>
+            </w:pPr>
+            <w:r>
+              <w:t>[1] “Hello world!”</w:t>
+            </w:r>
           </w:p>
         </w:tc>
       </w:tr>
@@ -161,7 +227,16 @@
             <w:cnfStyle w:val="001000000000" w:firstRow="0" w:lastRow="0" w:firstColumn="1" w:lastColumn="0" w:oddVBand="0" w:evenVBand="0" w:oddHBand="0" w:evenHBand="0" w:firstRowFirstColumn="0" w:firstRowLastColumn="0" w:lastRowFirstColumn="0" w:lastRowLastColumn="0"/>
             <w:tcW w:w="2122" w:type="dxa"/>
           </w:tcPr>
-          <w:p/>
+          <w:p>
+            <w:proofErr w:type="spellStart"/>
+            <w:r>
+              <w:t>readline</w:t>
+            </w:r>
+            <w:proofErr w:type="spellEnd"/>
+            <w:r>
+              <w:t>()</w:t>
+            </w:r>
+          </w:p>
         </w:tc>
         <w:tc>
           <w:tcPr>
@@ -171,6 +246,9 @@
             <w:pPr>
               <w:cnfStyle w:val="000000100000" w:firstRow="0" w:lastRow="0" w:firstColumn="0" w:lastColumn="0" w:oddVBand="0" w:evenVBand="0" w:oddHBand="1" w:evenHBand="0" w:firstRowFirstColumn="0" w:firstRowLastColumn="0" w:lastRowFirstColumn="0" w:lastRowLastColumn="0"/>
             </w:pPr>
+            <w:r>
+              <w:t>Returns to the user as a prompt the value that was “read”</w:t>
+            </w:r>
           </w:p>
         </w:tc>
       </w:tr>
@@ -180,7 +258,16 @@
             <w:cnfStyle w:val="001000000000" w:firstRow="0" w:lastRow="0" w:firstColumn="1" w:lastColumn="0" w:oddVBand="0" w:evenVBand="0" w:oddHBand="0" w:evenHBand="0" w:firstRowFirstColumn="0" w:firstRowLastColumn="0" w:lastRowFirstColumn="0" w:lastRowLastColumn="0"/>
             <w:tcW w:w="2122" w:type="dxa"/>
           </w:tcPr>
-          <w:p/>
+          <w:p>
+            <w:proofErr w:type="spellStart"/>
+            <w:r>
+              <w:t>ls</w:t>
+            </w:r>
+            <w:proofErr w:type="spellEnd"/>
+            <w:r>
+              <w:t>()</w:t>
+            </w:r>
+          </w:p>
         </w:tc>
         <w:tc>
           <w:tcPr>
@@ -190,6 +277,14 @@
             <w:pPr>
               <w:cnfStyle w:val="000000000000" w:firstRow="0" w:lastRow="0" w:firstColumn="0" w:lastColumn="0" w:oddVBand="0" w:evenVBand="0" w:oddHBand="0" w:evenHBand="0" w:firstRowFirstColumn="0" w:firstRowLastColumn="0" w:lastRowFirstColumn="0" w:lastRowLastColumn="0"/>
             </w:pPr>
+            <w:r>
+              <w:t xml:space="preserve">Lists all variables you have created. You can also see these in workspace (top-right) -&gt; </w:t>
+            </w:r>
+            <w:proofErr w:type="spellStart"/>
+            <w:r>
+              <w:t>Encironment</w:t>
+            </w:r>
+            <w:proofErr w:type="spellEnd"/>
           </w:p>
         </w:tc>
       </w:tr>
@@ -202,7 +297,16 @@
             <w:cnfStyle w:val="001000000000" w:firstRow="0" w:lastRow="0" w:firstColumn="1" w:lastColumn="0" w:oddVBand="0" w:evenVBand="0" w:oddHBand="0" w:evenHBand="0" w:firstRowFirstColumn="0" w:firstRowLastColumn="0" w:lastRowFirstColumn="0" w:lastRowLastColumn="0"/>
             <w:tcW w:w="2122" w:type="dxa"/>
           </w:tcPr>
-          <w:p/>
+          <w:p>
+            <w:proofErr w:type="spellStart"/>
+            <w:r>
+              <w:t>rm</w:t>
+            </w:r>
+            <w:proofErr w:type="spellEnd"/>
+            <w:r>
+              <w:t>()</w:t>
+            </w:r>
+          </w:p>
         </w:tc>
         <w:tc>
           <w:tcPr>
@@ -212,6 +316,47 @@
             <w:pPr>
               <w:cnfStyle w:val="000000100000" w:firstRow="0" w:lastRow="0" w:firstColumn="0" w:lastColumn="0" w:oddVBand="0" w:evenVBand="0" w:oddHBand="1" w:evenHBand="0" w:firstRowFirstColumn="0" w:firstRowLastColumn="0" w:lastRowFirstColumn="0" w:lastRowLastColumn="0"/>
             </w:pPr>
+            <w:r>
+              <w:t xml:space="preserve">Removes the variable placed in parentheses. Run </w:t>
+            </w:r>
+            <w:proofErr w:type="spellStart"/>
+            <w:proofErr w:type="gramStart"/>
+            <w:r>
+              <w:t>ls</w:t>
+            </w:r>
+            <w:proofErr w:type="spellEnd"/>
+            <w:r>
+              <w:t>(</w:t>
+            </w:r>
+            <w:proofErr w:type="gramEnd"/>
+            <w:r>
+              <w:t>) again after to see it gone. You'll also see it disappear in the workspace window.</w:t>
+            </w:r>
+            <w:r>
+              <w:t xml:space="preserve"> Don’t need quotes in the variable name here. E.g., </w:t>
+            </w:r>
+          </w:p>
+          <w:p>
+            <w:pPr>
+              <w:pStyle w:val="NoSpacing"/>
+              <w:cnfStyle w:val="000000100000" w:firstRow="0" w:lastRow="0" w:firstColumn="0" w:lastColumn="0" w:oddVBand="0" w:evenVBand="0" w:oddHBand="1" w:evenHBand="0" w:firstRowFirstColumn="0" w:firstRowLastColumn="0" w:lastRowFirstColumn="0" w:lastRowLastColumn="0"/>
+            </w:pPr>
+            <w:proofErr w:type="spellStart"/>
+            <w:r>
+              <w:t>rm</w:t>
+            </w:r>
+            <w:proofErr w:type="spellEnd"/>
+            <w:r>
+              <w:t>(</w:t>
+            </w:r>
+            <w:proofErr w:type="spellStart"/>
+            <w:r>
+              <w:t>variablename</w:t>
+            </w:r>
+            <w:proofErr w:type="spellEnd"/>
+            <w:r>
+              <w:t>)</w:t>
+            </w:r>
           </w:p>
         </w:tc>
       </w:tr>
@@ -221,7 +366,11 @@
             <w:cnfStyle w:val="001000000000" w:firstRow="0" w:lastRow="0" w:firstColumn="1" w:lastColumn="0" w:oddVBand="0" w:evenVBand="0" w:oddHBand="0" w:evenHBand="0" w:firstRowFirstColumn="0" w:firstRowLastColumn="0" w:lastRowFirstColumn="0" w:lastRowLastColumn="0"/>
             <w:tcW w:w="2122" w:type="dxa"/>
           </w:tcPr>
-          <w:p/>
+          <w:p>
+            <w:r>
+              <w:t>save()</w:t>
+            </w:r>
+          </w:p>
         </w:tc>
         <w:tc>
           <w:tcPr>
@@ -229,8 +378,67 @@
           </w:tcPr>
           <w:p>
             <w:pPr>
+              <w:pStyle w:val="NoSpacing"/>
+              <w:cnfStyle w:val="000000000000" w:firstRow="0" w:lastRow="0" w:firstColumn="0" w:lastColumn="0" w:oddVBand="0" w:evenVBand="0" w:oddHBand="0" w:evenHBand="0" w:firstRowFirstColumn="0" w:firstRowLastColumn="0" w:lastRowFirstColumn="0" w:lastRowLastColumn="0"/>
+              <w:rPr>
+                <w:rFonts w:asciiTheme="minorHAnsi" w:hAnsiTheme="minorHAnsi"/>
+                <w:sz w:val="22"/>
+              </w:rPr>
+            </w:pPr>
+            <w:r>
+              <w:rPr>
+                <w:rFonts w:asciiTheme="minorHAnsi" w:hAnsiTheme="minorHAnsi"/>
+                <w:sz w:val="22"/>
+              </w:rPr>
+              <w:t>Save an individual variable</w:t>
+            </w:r>
+            <w:r>
+              <w:rPr>
+                <w:rFonts w:asciiTheme="minorHAnsi" w:hAnsiTheme="minorHAnsi"/>
+                <w:sz w:val="22"/>
+              </w:rPr>
+              <w:t>. Put it in double quotes, with file extension “.</w:t>
+            </w:r>
+            <w:proofErr w:type="spellStart"/>
+            <w:r>
+              <w:rPr>
+                <w:rFonts w:asciiTheme="minorHAnsi" w:hAnsiTheme="minorHAnsi"/>
+                <w:sz w:val="22"/>
+              </w:rPr>
+              <w:t>rda</w:t>
+            </w:r>
+            <w:proofErr w:type="spellEnd"/>
+            <w:r>
+              <w:rPr>
+                <w:rFonts w:asciiTheme="minorHAnsi" w:hAnsiTheme="minorHAnsi"/>
+                <w:sz w:val="22"/>
+              </w:rPr>
+              <w:t>”. SO function would look like</w:t>
+            </w:r>
+          </w:p>
+          <w:p>
+            <w:pPr>
+              <w:pStyle w:val="NoSpacing"/>
               <w:cnfStyle w:val="000000000000" w:firstRow="0" w:lastRow="0" w:firstColumn="0" w:lastColumn="0" w:oddVBand="0" w:evenVBand="0" w:oddHBand="0" w:evenHBand="0" w:firstRowFirstColumn="0" w:firstRowLastColumn="0" w:lastRowFirstColumn="0" w:lastRowLastColumn="0"/>
             </w:pPr>
+            <w:r>
+              <w:rPr>
+                <w:rFonts w:asciiTheme="minorHAnsi" w:hAnsiTheme="minorHAnsi"/>
+                <w:sz w:val="22"/>
+              </w:rPr>
+              <w:t xml:space="preserve"> </w:t>
+            </w:r>
+            <w:r>
+              <w:t>save(“</w:t>
+            </w:r>
+            <w:proofErr w:type="spellStart"/>
+            <w:r>
+              <w:t>variablename.rda</w:t>
+            </w:r>
+            <w:proofErr w:type="spellEnd"/>
+            <w:r>
+              <w:t>”)</w:t>
+            </w:r>
           </w:p>
         </w:tc>
       </w:tr>
@@ -243,7 +451,19 @@
             <w:cnfStyle w:val="001000000000" w:firstRow="0" w:lastRow="0" w:firstColumn="1" w:lastColumn="0" w:oddVBand="0" w:evenVBand="0" w:oddHBand="0" w:evenHBand="0" w:firstRowFirstColumn="0" w:firstRowLastColumn="0" w:lastRowFirstColumn="0" w:lastRowLastColumn="0"/>
             <w:tcW w:w="2122" w:type="dxa"/>
           </w:tcPr>
-          <w:p/>
+          <w:p>
+            <w:proofErr w:type="spellStart"/>
+            <w:r>
+              <w:t>s</w:t>
+            </w:r>
+            <w:r>
+              <w:t>ave.image</w:t>
+            </w:r>
+            <w:proofErr w:type="spellEnd"/>
+            <w:r>
+              <w:t>()</w:t>
+            </w:r>
+          </w:p>
         </w:tc>
         <w:tc>
           <w:tcPr>
@@ -252,6 +472,114 @@
           <w:p>
             <w:pPr>
               <w:cnfStyle w:val="000000100000" w:firstRow="0" w:lastRow="0" w:firstColumn="0" w:lastColumn="0" w:oddVBand="0" w:evenVBand="0" w:oddHBand="1" w:evenHBand="0" w:firstRowFirstColumn="0" w:firstRowLastColumn="0" w:lastRowFirstColumn="0" w:lastRowLastColumn="0"/>
+            </w:pPr>
+            <w:r>
+              <w:t>Save entire workspace</w:t>
+            </w:r>
+          </w:p>
+        </w:tc>
+      </w:tr>
+      <w:tr>
+        <w:tc>
+          <w:tcPr>
+            <w:cnfStyle w:val="001000000000" w:firstRow="0" w:lastRow="0" w:firstColumn="1" w:lastColumn="0" w:oddVBand="0" w:evenVBand="0" w:oddHBand="0" w:evenHBand="0" w:firstRowFirstColumn="0" w:firstRowLastColumn="0" w:lastRowFirstColumn="0" w:lastRowLastColumn="0"/>
+            <w:tcW w:w="2122" w:type="dxa"/>
+          </w:tcPr>
+          <w:p>
+            <w:proofErr w:type="spellStart"/>
+            <w:r>
+              <w:t>g</w:t>
+            </w:r>
+            <w:r>
+              <w:t>etwd</w:t>
+            </w:r>
+            <w:proofErr w:type="spellEnd"/>
+            <w:r>
+              <w:t>()</w:t>
+            </w:r>
+          </w:p>
+        </w:tc>
+        <w:tc>
+          <w:tcPr>
+            <w:tcW w:w="7228" w:type="dxa"/>
+          </w:tcPr>
+          <w:p>
+            <w:pPr>
+              <w:cnfStyle w:val="000000000000" w:firstRow="0" w:lastRow="0" w:firstColumn="0" w:lastColumn="0" w:oddVBand="0" w:evenVBand="0" w:oddHBand="0" w:evenHBand="0" w:firstRowFirstColumn="0" w:firstRowLastColumn="0" w:lastRowFirstColumn="0" w:lastRowLastColumn="0"/>
+            </w:pPr>
+            <w:r>
+              <w:t xml:space="preserve">Lists the working directory you are in. </w:t>
+            </w:r>
+          </w:p>
+        </w:tc>
+      </w:tr>
+      <w:tr>
+        <w:trPr>
+          <w:cnfStyle w:val="000000100000" w:firstRow="0" w:lastRow="0" w:firstColumn="0" w:lastColumn="0" w:oddVBand="0" w:evenVBand="0" w:oddHBand="1" w:evenHBand="0" w:firstRowFirstColumn="0" w:firstRowLastColumn="0" w:lastRowFirstColumn="0" w:lastRowLastColumn="0"/>
+        </w:trPr>
+        <w:tc>
+          <w:tcPr>
+            <w:cnfStyle w:val="001000000000" w:firstRow="0" w:lastRow="0" w:firstColumn="1" w:lastColumn="0" w:oddVBand="0" w:evenVBand="0" w:oddHBand="0" w:evenHBand="0" w:firstRowFirstColumn="0" w:firstRowLastColumn="0" w:lastRowFirstColumn="0" w:lastRowLastColumn="0"/>
+            <w:tcW w:w="2122" w:type="dxa"/>
+          </w:tcPr>
+          <w:p>
+            <w:r>
+              <w:t>l</w:t>
+            </w:r>
+            <w:r>
+              <w:t>oad()</w:t>
+            </w:r>
+          </w:p>
+        </w:tc>
+        <w:tc>
+          <w:tcPr>
+            <w:tcW w:w="7228" w:type="dxa"/>
+          </w:tcPr>
+          <w:p>
+            <w:pPr>
+              <w:cnfStyle w:val="000000100000" w:firstRow="0" w:lastRow="0" w:firstColumn="0" w:lastColumn="0" w:oddVBand="0" w:evenVBand="0" w:oddHBand="1" w:evenHBand="0" w:firstRowFirstColumn="0" w:firstRowLastColumn="0" w:lastRowFirstColumn="0" w:lastRowLastColumn="0"/>
+            </w:pPr>
+            <w:r>
+              <w:t>Retrieve saved data.</w:t>
+            </w:r>
+            <w:r>
+              <w:t xml:space="preserve"> Format same as save, e.g., </w:t>
+            </w:r>
+          </w:p>
+          <w:p>
+            <w:pPr>
+              <w:pStyle w:val="NoSpacing"/>
+              <w:cnfStyle w:val="000000100000" w:firstRow="0" w:lastRow="0" w:firstColumn="0" w:lastColumn="0" w:oddVBand="0" w:evenVBand="0" w:oddHBand="1" w:evenHBand="0" w:firstRowFirstColumn="0" w:firstRowLastColumn="0" w:lastRowFirstColumn="0" w:lastRowLastColumn="0"/>
+            </w:pPr>
+            <w:r>
+              <w:t>Load(“</w:t>
+            </w:r>
+            <w:proofErr w:type="spellStart"/>
+            <w:r>
+              <w:t>variablename.rda</w:t>
+            </w:r>
+            <w:proofErr w:type="spellEnd"/>
+            <w:r>
+              <w:t>”)</w:t>
+            </w:r>
+          </w:p>
+        </w:tc>
+      </w:tr>
+      <w:tr>
+        <w:tc>
+          <w:tcPr>
+            <w:cnfStyle w:val="001000000000" w:firstRow="0" w:lastRow="0" w:firstColumn="1" w:lastColumn="0" w:oddVBand="0" w:evenVBand="0" w:oddHBand="0" w:evenHBand="0" w:firstRowFirstColumn="0" w:firstRowLastColumn="0" w:lastRowFirstColumn="0" w:lastRowLastColumn="0"/>
+            <w:tcW w:w="2122" w:type="dxa"/>
+          </w:tcPr>
+          <w:p/>
+        </w:tc>
+        <w:tc>
+          <w:tcPr>
+            <w:tcW w:w="7228" w:type="dxa"/>
+          </w:tcPr>
+          <w:p>
+            <w:pPr>
+              <w:cnfStyle w:val="000000000000" w:firstRow="0" w:lastRow="0" w:firstColumn="0" w:lastColumn="0" w:oddVBand="0" w:evenVBand="0" w:oddHBand="0" w:evenHBand="0" w:firstRowFirstColumn="0" w:firstRowLastColumn="0" w:lastRowFirstColumn="0" w:lastRowLastColumn="0"/>
             </w:pPr>
           </w:p>
         </w:tc>
@@ -383,8 +711,123 @@
       </w:rPr>
     </w:lvl>
   </w:abstractNum>
+  <w:abstractNum w:abstractNumId="1">
+    <w:nsid w:val="23EE29A4"/>
+    <w:multiLevelType w:val="hybridMultilevel"/>
+    <w:tmpl w:val="BA444C38"/>
+    <w:lvl w:ilvl="0" w:tplc="71AC5B80">
+      <w:numFmt w:val="bullet"/>
+      <w:lvlText w:val=""/>
+      <w:lvlJc w:val="left"/>
+      <w:pPr>
+        <w:ind w:left="1080" w:hanging="360"/>
+      </w:pPr>
+      <w:rPr>
+        <w:rFonts w:ascii="Wingdings" w:eastAsiaTheme="minorHAnsi" w:hAnsi="Wingdings" w:cstheme="minorBidi" w:hint="default"/>
+      </w:rPr>
+    </w:lvl>
+    <w:lvl w:ilvl="1" w:tplc="10090003" w:tentative="1">
+      <w:start w:val="1"/>
+      <w:numFmt w:val="bullet"/>
+      <w:lvlText w:val="o"/>
+      <w:lvlJc w:val="left"/>
+      <w:pPr>
+        <w:ind w:left="1800" w:hanging="360"/>
+      </w:pPr>
+      <w:rPr>
+        <w:rFonts w:ascii="Courier New" w:hAnsi="Courier New" w:cs="Courier New" w:hint="default"/>
+      </w:rPr>
+    </w:lvl>
+    <w:lvl w:ilvl="2" w:tplc="10090005" w:tentative="1">
+      <w:start w:val="1"/>
+      <w:numFmt w:val="bullet"/>
+      <w:lvlText w:val=""/>
+      <w:lvlJc w:val="left"/>
+      <w:pPr>
+        <w:ind w:left="2520" w:hanging="360"/>
+      </w:pPr>
+      <w:rPr>
+        <w:rFonts w:ascii="Wingdings" w:hAnsi="Wingdings" w:hint="default"/>
+      </w:rPr>
+    </w:lvl>
+    <w:lvl w:ilvl="3" w:tplc="10090001" w:tentative="1">
+      <w:start w:val="1"/>
+      <w:numFmt w:val="bullet"/>
+      <w:lvlText w:val=""/>
+      <w:lvlJc w:val="left"/>
+      <w:pPr>
+        <w:ind w:left="3240" w:hanging="360"/>
+      </w:pPr>
+      <w:rPr>
+        <w:rFonts w:ascii="Symbol" w:hAnsi="Symbol" w:hint="default"/>
+      </w:rPr>
+    </w:lvl>
+    <w:lvl w:ilvl="4" w:tplc="10090003" w:tentative="1">
+      <w:start w:val="1"/>
+      <w:numFmt w:val="bullet"/>
+      <w:lvlText w:val="o"/>
+      <w:lvlJc w:val="left"/>
+      <w:pPr>
+        <w:ind w:left="3960" w:hanging="360"/>
+      </w:pPr>
+      <w:rPr>
+        <w:rFonts w:ascii="Courier New" w:hAnsi="Courier New" w:cs="Courier New" w:hint="default"/>
+      </w:rPr>
+    </w:lvl>
+    <w:lvl w:ilvl="5" w:tplc="10090005" w:tentative="1">
+      <w:start w:val="1"/>
+      <w:numFmt w:val="bullet"/>
+      <w:lvlText w:val=""/>
+      <w:lvlJc w:val="left"/>
+      <w:pPr>
+        <w:ind w:left="4680" w:hanging="360"/>
+      </w:pPr>
+      <w:rPr>
+        <w:rFonts w:ascii="Wingdings" w:hAnsi="Wingdings" w:hint="default"/>
+      </w:rPr>
+    </w:lvl>
+    <w:lvl w:ilvl="6" w:tplc="10090001" w:tentative="1">
+      <w:start w:val="1"/>
+      <w:numFmt w:val="bullet"/>
+      <w:lvlText w:val=""/>
+      <w:lvlJc w:val="left"/>
+      <w:pPr>
+        <w:ind w:left="5400" w:hanging="360"/>
+      </w:pPr>
+      <w:rPr>
+        <w:rFonts w:ascii="Symbol" w:hAnsi="Symbol" w:hint="default"/>
+      </w:rPr>
+    </w:lvl>
+    <w:lvl w:ilvl="7" w:tplc="10090003" w:tentative="1">
+      <w:start w:val="1"/>
+      <w:numFmt w:val="bullet"/>
+      <w:lvlText w:val="o"/>
+      <w:lvlJc w:val="left"/>
+      <w:pPr>
+        <w:ind w:left="6120" w:hanging="360"/>
+      </w:pPr>
+      <w:rPr>
+        <w:rFonts w:ascii="Courier New" w:hAnsi="Courier New" w:cs="Courier New" w:hint="default"/>
+      </w:rPr>
+    </w:lvl>
+    <w:lvl w:ilvl="8" w:tplc="10090005" w:tentative="1">
+      <w:start w:val="1"/>
+      <w:numFmt w:val="bullet"/>
+      <w:lvlText w:val=""/>
+      <w:lvlJc w:val="left"/>
+      <w:pPr>
+        <w:ind w:left="6840" w:hanging="360"/>
+      </w:pPr>
+      <w:rPr>
+        <w:rFonts w:ascii="Wingdings" w:hAnsi="Wingdings" w:hint="default"/>
+      </w:rPr>
+    </w:lvl>
+  </w:abstractNum>
   <w:num w:numId="1">
     <w:abstractNumId w:val="0"/>
+  </w:num>
+  <w:num w:numId="2">
+    <w:abstractNumId w:val="1"/>
   </w:num>
 </w:numbering>
 </file>
@@ -811,7 +1254,6 @@
   <w:style w:type="character" w:default="1" w:styleId="DefaultParagraphFont">
     <w:name w:val="Default Paragraph Font"/>
     <w:uiPriority w:val="1"/>
-    <w:semiHidden/>
     <w:unhideWhenUsed/>
   </w:style>
   <w:style w:type="table" w:default="1" w:styleId="TableNormal">
@@ -974,6 +1416,21 @@
         <w:shd w:val="clear" w:color="auto" w:fill="F2F2F2" w:themeFill="background1" w:themeFillShade="F2"/>
       </w:tcPr>
     </w:tblStylePr>
+  </w:style>
+  <w:style w:type="paragraph" w:styleId="NoSpacing">
+    <w:name w:val="No Spacing"/>
+    <w:aliases w:val="Code"/>
+    <w:uiPriority w:val="1"/>
+    <w:qFormat/>
+    <w:rsid w:val="00FC7694"/>
+    <w:pPr>
+      <w:spacing w:after="0" w:line="240" w:lineRule="auto"/>
+      <w:ind w:left="720"/>
+    </w:pPr>
+    <w:rPr>
+      <w:rFonts w:ascii="Dotum" w:hAnsi="Dotum"/>
+      <w:sz w:val="18"/>
+    </w:rPr>
   </w:style>
 </w:styles>
 </file>

</xml_diff>

<commit_message>
add notes on ch.4
</commit_message>
<xml_diff>
--- a/Notes-Rdummies.docx
+++ b/Notes-Rdummies.docx
@@ -22,15 +22,7 @@
     <w:p/>
     <w:p>
       <w:r>
-        <w:t xml:space="preserve">You can run </w:t>
-      </w:r>
-      <w:proofErr w:type="gramStart"/>
-      <w:r>
-        <w:t>scripts  located</w:t>
-      </w:r>
-      <w:proofErr w:type="gramEnd"/>
-      <w:r>
-        <w:t xml:space="preserve"> in the scripting window with 3 commands:</w:t>
+        <w:t>You can run scripts  located in the scripting window with 3 commands:</w:t>
       </w:r>
     </w:p>
     <w:p>
@@ -41,19 +33,9 @@
           <w:numId w:val="1"/>
         </w:numPr>
       </w:pPr>
-      <w:proofErr w:type="spellStart"/>
-      <w:r>
-        <w:t>Ctrl+Enter</w:t>
-      </w:r>
-      <w:proofErr w:type="spellEnd"/>
-      <w:r>
-        <w:t xml:space="preserve">: Send an individual line of code from the editor to the console. Click on the line of code you want to run and press </w:t>
-      </w:r>
-      <w:proofErr w:type="spellStart"/>
-      <w:r>
-        <w:t>Ctrl+Enter</w:t>
-      </w:r>
-      <w:proofErr w:type="spellEnd"/>
+      <w:r>
+        <w:t>Ctrl+Enter: Send an individual line of code from the editor to the console. Click on the line of code you want to run and press Ctrl+Enter</w:t>
+      </w:r>
     </w:p>
     <w:p>
       <w:pPr>
@@ -64,15 +46,7 @@
         </w:numPr>
       </w:pPr>
       <w:r>
-        <w:t>Select bloc +</w:t>
-      </w:r>
-      <w:proofErr w:type="spellStart"/>
-      <w:r>
-        <w:t>Ctrl+Enter</w:t>
-      </w:r>
-      <w:proofErr w:type="spellEnd"/>
-      <w:r>
-        <w:t>: select the block of code you want to run and press keys</w:t>
+        <w:t>Select bloc +Ctrl+Enter: select the block of code you want to run and press keys</w:t>
       </w:r>
     </w:p>
     <w:p>
@@ -83,18 +57,8 @@
           <w:numId w:val="1"/>
         </w:numPr>
       </w:pPr>
-      <w:proofErr w:type="spellStart"/>
-      <w:r>
-        <w:t>Ctrl+Shift+Enter</w:t>
-      </w:r>
-      <w:proofErr w:type="spellEnd"/>
-      <w:r>
-        <w:t xml:space="preserve"> (or click source button): Send entire script to console (called “sou</w:t>
-      </w:r>
-      <w:bookmarkStart w:id="0" w:name="_GoBack"/>
-      <w:bookmarkEnd w:id="0"/>
-      <w:r>
-        <w:t>rcing a script”)</w:t>
+      <w:r>
+        <w:t>Ctrl+Shift+Enter (or click source button): Send entire script to console (called “sourcing a script”)</w:t>
       </w:r>
     </w:p>
     <w:p/>
@@ -106,8 +70,9 @@
         <w:tblLook w:val="04A0" w:firstRow="1" w:lastRow="0" w:firstColumn="1" w:lastColumn="0" w:noHBand="0" w:noVBand="1"/>
       </w:tblPr>
       <w:tblGrid>
-        <w:gridCol w:w="2122"/>
-        <w:gridCol w:w="7228"/>
+        <w:gridCol w:w="1801"/>
+        <w:gridCol w:w="6149"/>
+        <w:gridCol w:w="1400"/>
       </w:tblGrid>
       <w:tr>
         <w:trPr>
@@ -116,7 +81,7 @@
         <w:tc>
           <w:tcPr>
             <w:cnfStyle w:val="001000000000" w:firstRow="0" w:lastRow="0" w:firstColumn="1" w:lastColumn="0" w:oddVBand="0" w:evenVBand="0" w:oddHBand="0" w:evenHBand="0" w:firstRowFirstColumn="0" w:firstRowLastColumn="0" w:lastRowFirstColumn="0" w:lastRowLastColumn="0"/>
-            <w:tcW w:w="2122" w:type="dxa"/>
+            <w:tcW w:w="1670" w:type="dxa"/>
           </w:tcPr>
           <w:p>
             <w:r>
@@ -126,7 +91,7 @@
         </w:tc>
         <w:tc>
           <w:tcPr>
-            <w:tcW w:w="7228" w:type="dxa"/>
+            <w:tcW w:w="6263" w:type="dxa"/>
           </w:tcPr>
           <w:p>
             <w:pPr>
@@ -134,6 +99,19 @@
             </w:pPr>
             <w:r>
               <w:t>What is does</w:t>
+            </w:r>
+          </w:p>
+        </w:tc>
+        <w:tc>
+          <w:tcPr>
+            <w:tcW w:w="1417" w:type="dxa"/>
+          </w:tcPr>
+          <w:p>
+            <w:pPr>
+              <w:cnfStyle w:val="100000000000" w:firstRow="1" w:lastRow="0" w:firstColumn="0" w:lastColumn="0" w:oddVBand="0" w:evenVBand="0" w:oddHBand="0" w:evenHBand="0" w:firstRowFirstColumn="0" w:firstRowLastColumn="0" w:lastRowFirstColumn="0" w:lastRowLastColumn="0"/>
+            </w:pPr>
+            <w:r>
+              <w:t>Chapter</w:t>
             </w:r>
           </w:p>
         </w:tc>
@@ -145,7 +123,7 @@
         <w:tc>
           <w:tcPr>
             <w:cnfStyle w:val="001000000000" w:firstRow="0" w:lastRow="0" w:firstColumn="1" w:lastColumn="0" w:oddVBand="0" w:evenVBand="0" w:oddHBand="0" w:evenHBand="0" w:firstRowFirstColumn="0" w:firstRowLastColumn="0" w:lastRowFirstColumn="0" w:lastRowLastColumn="0"/>
-            <w:tcW w:w="2122" w:type="dxa"/>
+            <w:tcW w:w="1670" w:type="dxa"/>
           </w:tcPr>
           <w:p>
             <w:r>
@@ -155,7 +133,7 @@
         </w:tc>
         <w:tc>
           <w:tcPr>
-            <w:tcW w:w="7228" w:type="dxa"/>
+            <w:tcW w:w="6263" w:type="dxa"/>
           </w:tcPr>
           <w:p>
             <w:pPr>
@@ -164,6 +142,16 @@
             <w:r>
               <w:t>Returns the value for whatever you are printing such as variable or script.</w:t>
             </w:r>
+          </w:p>
+        </w:tc>
+        <w:tc>
+          <w:tcPr>
+            <w:tcW w:w="1417" w:type="dxa"/>
+          </w:tcPr>
+          <w:p>
+            <w:pPr>
+              <w:cnfStyle w:val="000000100000" w:firstRow="0" w:lastRow="0" w:firstColumn="0" w:lastColumn="0" w:oddVBand="0" w:evenVBand="0" w:oddHBand="1" w:evenHBand="0" w:firstRowFirstColumn="0" w:firstRowLastColumn="0" w:lastRowFirstColumn="0" w:lastRowLastColumn="0"/>
+            </w:pPr>
           </w:p>
         </w:tc>
       </w:tr>
@@ -171,7 +159,7 @@
         <w:tc>
           <w:tcPr>
             <w:cnfStyle w:val="001000000000" w:firstRow="0" w:lastRow="0" w:firstColumn="1" w:lastColumn="0" w:oddVBand="0" w:evenVBand="0" w:oddHBand="0" w:evenHBand="0" w:firstRowFirstColumn="0" w:firstRowLastColumn="0" w:lastRowFirstColumn="0" w:lastRowLastColumn="0"/>
-            <w:tcW w:w="2122" w:type="dxa"/>
+            <w:tcW w:w="1670" w:type="dxa"/>
           </w:tcPr>
           <w:p>
             <w:r>
@@ -181,7 +169,7 @@
         </w:tc>
         <w:tc>
           <w:tcPr>
-            <w:tcW w:w="7228" w:type="dxa"/>
+            <w:tcW w:w="6263" w:type="dxa"/>
           </w:tcPr>
           <w:p>
             <w:pPr>
@@ -197,13 +185,8 @@
               <w:ind w:left="1080"/>
               <w:cnfStyle w:val="000000000000" w:firstRow="0" w:lastRow="0" w:firstColumn="0" w:lastColumn="0" w:oddVBand="0" w:evenVBand="0" w:oddHBand="0" w:evenHBand="0" w:firstRowFirstColumn="0" w:firstRowLastColumn="0" w:lastRowFirstColumn="0" w:lastRowLastColumn="0"/>
             </w:pPr>
-            <w:proofErr w:type="gramStart"/>
-            <w:r>
-              <w:t>Paste(</w:t>
-            </w:r>
-            <w:proofErr w:type="gramEnd"/>
-            <w:r>
-              <w:t>“hello”, “world!”)</w:t>
+            <w:r>
+              <w:t>Paste(“hello”, “world!”)</w:t>
             </w:r>
           </w:p>
           <w:p>
@@ -215,6 +198,16 @@
             <w:r>
               <w:t>[1] “Hello world!”</w:t>
             </w:r>
+          </w:p>
+        </w:tc>
+        <w:tc>
+          <w:tcPr>
+            <w:tcW w:w="1417" w:type="dxa"/>
+          </w:tcPr>
+          <w:p>
+            <w:pPr>
+              <w:cnfStyle w:val="000000000000" w:firstRow="0" w:lastRow="0" w:firstColumn="0" w:lastColumn="0" w:oddVBand="0" w:evenVBand="0" w:oddHBand="0" w:evenHBand="0" w:firstRowFirstColumn="0" w:firstRowLastColumn="0" w:lastRowFirstColumn="0" w:lastRowLastColumn="0"/>
+            </w:pPr>
           </w:p>
         </w:tc>
       </w:tr>
@@ -225,22 +218,17 @@
         <w:tc>
           <w:tcPr>
             <w:cnfStyle w:val="001000000000" w:firstRow="0" w:lastRow="0" w:firstColumn="1" w:lastColumn="0" w:oddVBand="0" w:evenVBand="0" w:oddHBand="0" w:evenHBand="0" w:firstRowFirstColumn="0" w:firstRowLastColumn="0" w:lastRowFirstColumn="0" w:lastRowLastColumn="0"/>
-            <w:tcW w:w="2122" w:type="dxa"/>
-          </w:tcPr>
-          <w:p>
-            <w:proofErr w:type="spellStart"/>
-            <w:r>
-              <w:t>readline</w:t>
-            </w:r>
-            <w:proofErr w:type="spellEnd"/>
-            <w:r>
-              <w:t>()</w:t>
-            </w:r>
-          </w:p>
-        </w:tc>
-        <w:tc>
-          <w:tcPr>
-            <w:tcW w:w="7228" w:type="dxa"/>
+            <w:tcW w:w="1670" w:type="dxa"/>
+          </w:tcPr>
+          <w:p>
+            <w:r>
+              <w:t>readline()</w:t>
+            </w:r>
+          </w:p>
+        </w:tc>
+        <w:tc>
+          <w:tcPr>
+            <w:tcW w:w="6263" w:type="dxa"/>
           </w:tcPr>
           <w:p>
             <w:pPr>
@@ -249,6 +237,16 @@
             <w:r>
               <w:t>Returns to the user as a prompt the value that was “read”</w:t>
             </w:r>
+          </w:p>
+        </w:tc>
+        <w:tc>
+          <w:tcPr>
+            <w:tcW w:w="1417" w:type="dxa"/>
+          </w:tcPr>
+          <w:p>
+            <w:pPr>
+              <w:cnfStyle w:val="000000100000" w:firstRow="0" w:lastRow="0" w:firstColumn="0" w:lastColumn="0" w:oddVBand="0" w:evenVBand="0" w:oddHBand="1" w:evenHBand="0" w:firstRowFirstColumn="0" w:firstRowLastColumn="0" w:lastRowFirstColumn="0" w:lastRowLastColumn="0"/>
+            </w:pPr>
           </w:p>
         </w:tc>
       </w:tr>
@@ -256,35 +254,35 @@
         <w:tc>
           <w:tcPr>
             <w:cnfStyle w:val="001000000000" w:firstRow="0" w:lastRow="0" w:firstColumn="1" w:lastColumn="0" w:oddVBand="0" w:evenVBand="0" w:oddHBand="0" w:evenHBand="0" w:firstRowFirstColumn="0" w:firstRowLastColumn="0" w:lastRowFirstColumn="0" w:lastRowLastColumn="0"/>
-            <w:tcW w:w="2122" w:type="dxa"/>
-          </w:tcPr>
-          <w:p>
-            <w:proofErr w:type="spellStart"/>
-            <w:r>
-              <w:t>ls</w:t>
-            </w:r>
-            <w:proofErr w:type="spellEnd"/>
-            <w:r>
-              <w:t>()</w:t>
-            </w:r>
-          </w:p>
-        </w:tc>
-        <w:tc>
-          <w:tcPr>
-            <w:tcW w:w="7228" w:type="dxa"/>
+            <w:tcW w:w="1670" w:type="dxa"/>
+          </w:tcPr>
+          <w:p>
+            <w:r>
+              <w:t>ls()</w:t>
+            </w:r>
+          </w:p>
+        </w:tc>
+        <w:tc>
+          <w:tcPr>
+            <w:tcW w:w="6263" w:type="dxa"/>
           </w:tcPr>
           <w:p>
             <w:pPr>
               <w:cnfStyle w:val="000000000000" w:firstRow="0" w:lastRow="0" w:firstColumn="0" w:lastColumn="0" w:oddVBand="0" w:evenVBand="0" w:oddHBand="0" w:evenHBand="0" w:firstRowFirstColumn="0" w:firstRowLastColumn="0" w:lastRowFirstColumn="0" w:lastRowLastColumn="0"/>
             </w:pPr>
             <w:r>
-              <w:t xml:space="preserve">Lists all variables you have created. You can also see these in workspace (top-right) -&gt; </w:t>
-            </w:r>
-            <w:proofErr w:type="spellStart"/>
-            <w:r>
-              <w:t>Encironment</w:t>
-            </w:r>
-            <w:proofErr w:type="spellEnd"/>
+              <w:t>Lists all variables you have created. You can also see these in workspace (top-right) -&gt; Encironment</w:t>
+            </w:r>
+          </w:p>
+        </w:tc>
+        <w:tc>
+          <w:tcPr>
+            <w:tcW w:w="1417" w:type="dxa"/>
+          </w:tcPr>
+          <w:p>
+            <w:pPr>
+              <w:cnfStyle w:val="000000000000" w:firstRow="0" w:lastRow="0" w:firstColumn="0" w:lastColumn="0" w:oddVBand="0" w:evenVBand="0" w:oddHBand="0" w:evenHBand="0" w:firstRowFirstColumn="0" w:firstRowLastColumn="0" w:lastRowFirstColumn="0" w:lastRowLastColumn="0"/>
+            </w:pPr>
           </w:p>
         </w:tc>
       </w:tr>
@@ -295,45 +293,24 @@
         <w:tc>
           <w:tcPr>
             <w:cnfStyle w:val="001000000000" w:firstRow="0" w:lastRow="0" w:firstColumn="1" w:lastColumn="0" w:oddVBand="0" w:evenVBand="0" w:oddHBand="0" w:evenHBand="0" w:firstRowFirstColumn="0" w:firstRowLastColumn="0" w:lastRowFirstColumn="0" w:lastRowLastColumn="0"/>
-            <w:tcW w:w="2122" w:type="dxa"/>
-          </w:tcPr>
-          <w:p>
-            <w:proofErr w:type="spellStart"/>
-            <w:r>
-              <w:t>rm</w:t>
-            </w:r>
-            <w:proofErr w:type="spellEnd"/>
-            <w:r>
-              <w:t>()</w:t>
-            </w:r>
-          </w:p>
-        </w:tc>
-        <w:tc>
-          <w:tcPr>
-            <w:tcW w:w="7228" w:type="dxa"/>
+            <w:tcW w:w="1670" w:type="dxa"/>
+          </w:tcPr>
+          <w:p>
+            <w:r>
+              <w:t>rm()</w:t>
+            </w:r>
+          </w:p>
+        </w:tc>
+        <w:tc>
+          <w:tcPr>
+            <w:tcW w:w="6263" w:type="dxa"/>
           </w:tcPr>
           <w:p>
             <w:pPr>
               <w:cnfStyle w:val="000000100000" w:firstRow="0" w:lastRow="0" w:firstColumn="0" w:lastColumn="0" w:oddVBand="0" w:evenVBand="0" w:oddHBand="1" w:evenHBand="0" w:firstRowFirstColumn="0" w:firstRowLastColumn="0" w:lastRowFirstColumn="0" w:lastRowLastColumn="0"/>
             </w:pPr>
             <w:r>
-              <w:t xml:space="preserve">Removes the variable placed in parentheses. Run </w:t>
-            </w:r>
-            <w:proofErr w:type="spellStart"/>
-            <w:proofErr w:type="gramStart"/>
-            <w:r>
-              <w:t>ls</w:t>
-            </w:r>
-            <w:proofErr w:type="spellEnd"/>
-            <w:r>
-              <w:t>(</w:t>
-            </w:r>
-            <w:proofErr w:type="gramEnd"/>
-            <w:r>
-              <w:t>) again after to see it gone. You'll also see it disappear in the workspace window.</w:t>
-            </w:r>
-            <w:r>
-              <w:t xml:space="preserve"> Don’t need quotes in the variable name here. E.g., </w:t>
+              <w:t xml:space="preserve">Removes the variable placed in parentheses. Run ls() again after to see it gone. You'll also see it disappear in the workspace window. Don’t need quotes in the variable name here. E.g., </w:t>
             </w:r>
           </w:p>
           <w:p>
@@ -341,22 +318,22 @@
               <w:pStyle w:val="NoSpacing"/>
               <w:cnfStyle w:val="000000100000" w:firstRow="0" w:lastRow="0" w:firstColumn="0" w:lastColumn="0" w:oddVBand="0" w:evenVBand="0" w:oddHBand="1" w:evenHBand="0" w:firstRowFirstColumn="0" w:firstRowLastColumn="0" w:lastRowFirstColumn="0" w:lastRowLastColumn="0"/>
             </w:pPr>
-            <w:proofErr w:type="spellStart"/>
             <w:r>
               <w:t>rm</w:t>
             </w:r>
-            <w:proofErr w:type="spellEnd"/>
-            <w:r>
-              <w:t>(</w:t>
-            </w:r>
-            <w:proofErr w:type="spellStart"/>
-            <w:r>
-              <w:t>variablename</w:t>
-            </w:r>
-            <w:proofErr w:type="spellEnd"/>
-            <w:r>
-              <w:t>)</w:t>
-            </w:r>
+            <w:r>
+              <w:t>(variablename)</w:t>
+            </w:r>
+          </w:p>
+        </w:tc>
+        <w:tc>
+          <w:tcPr>
+            <w:tcW w:w="1417" w:type="dxa"/>
+          </w:tcPr>
+          <w:p>
+            <w:pPr>
+              <w:cnfStyle w:val="000000100000" w:firstRow="0" w:lastRow="0" w:firstColumn="0" w:lastColumn="0" w:oddVBand="0" w:evenVBand="0" w:oddHBand="1" w:evenHBand="0" w:firstRowFirstColumn="0" w:firstRowLastColumn="0" w:lastRowFirstColumn="0" w:lastRowLastColumn="0"/>
+            </w:pPr>
           </w:p>
         </w:tc>
       </w:tr>
@@ -364,7 +341,7 @@
         <w:tc>
           <w:tcPr>
             <w:cnfStyle w:val="001000000000" w:firstRow="0" w:lastRow="0" w:firstColumn="1" w:lastColumn="0" w:oddVBand="0" w:evenVBand="0" w:oddHBand="0" w:evenHBand="0" w:firstRowFirstColumn="0" w:firstRowLastColumn="0" w:lastRowFirstColumn="0" w:lastRowLastColumn="0"/>
-            <w:tcW w:w="2122" w:type="dxa"/>
+            <w:tcW w:w="1670" w:type="dxa"/>
           </w:tcPr>
           <w:p>
             <w:r>
@@ -374,7 +351,7 @@
         </w:tc>
         <w:tc>
           <w:tcPr>
-            <w:tcW w:w="7228" w:type="dxa"/>
+            <w:tcW w:w="6263" w:type="dxa"/>
           </w:tcPr>
           <w:p>
             <w:pPr>
@@ -390,30 +367,7 @@
                 <w:rFonts w:asciiTheme="minorHAnsi" w:hAnsiTheme="minorHAnsi"/>
                 <w:sz w:val="22"/>
               </w:rPr>
-              <w:t>Save an individual variable</w:t>
-            </w:r>
-            <w:r>
-              <w:rPr>
-                <w:rFonts w:asciiTheme="minorHAnsi" w:hAnsiTheme="minorHAnsi"/>
-                <w:sz w:val="22"/>
-              </w:rPr>
-              <w:t>. Put it in double quotes, with file extension “.</w:t>
-            </w:r>
-            <w:proofErr w:type="spellStart"/>
-            <w:r>
-              <w:rPr>
-                <w:rFonts w:asciiTheme="minorHAnsi" w:hAnsiTheme="minorHAnsi"/>
-                <w:sz w:val="22"/>
-              </w:rPr>
-              <w:t>rda</w:t>
-            </w:r>
-            <w:proofErr w:type="spellEnd"/>
-            <w:r>
-              <w:rPr>
-                <w:rFonts w:asciiTheme="minorHAnsi" w:hAnsiTheme="minorHAnsi"/>
-                <w:sz w:val="22"/>
-              </w:rPr>
-              <w:t>”. SO function would look like</w:t>
+              <w:t>Save an individual variable. Put it in double quotes, with file extension “.rda”. SO function would look like</w:t>
             </w:r>
           </w:p>
           <w:p>
@@ -429,16 +383,23 @@
               <w:t xml:space="preserve"> </w:t>
             </w:r>
             <w:r>
-              <w:t>save(“</w:t>
-            </w:r>
-            <w:proofErr w:type="spellStart"/>
-            <w:r>
-              <w:t>variablename.rda</w:t>
-            </w:r>
-            <w:proofErr w:type="spellEnd"/>
-            <w:r>
-              <w:t>”)</w:t>
-            </w:r>
+              <w:t>save(“variablename.rda”)</w:t>
+            </w:r>
+          </w:p>
+        </w:tc>
+        <w:tc>
+          <w:tcPr>
+            <w:tcW w:w="1417" w:type="dxa"/>
+          </w:tcPr>
+          <w:p>
+            <w:pPr>
+              <w:pStyle w:val="NoSpacing"/>
+              <w:cnfStyle w:val="000000000000" w:firstRow="0" w:lastRow="0" w:firstColumn="0" w:lastColumn="0" w:oddVBand="0" w:evenVBand="0" w:oddHBand="0" w:evenHBand="0" w:firstRowFirstColumn="0" w:firstRowLastColumn="0" w:lastRowFirstColumn="0" w:lastRowLastColumn="0"/>
+              <w:rPr>
+                <w:rFonts w:asciiTheme="minorHAnsi" w:hAnsiTheme="minorHAnsi"/>
+                <w:sz w:val="22"/>
+              </w:rPr>
+            </w:pPr>
           </w:p>
         </w:tc>
       </w:tr>
@@ -449,25 +410,17 @@
         <w:tc>
           <w:tcPr>
             <w:cnfStyle w:val="001000000000" w:firstRow="0" w:lastRow="0" w:firstColumn="1" w:lastColumn="0" w:oddVBand="0" w:evenVBand="0" w:oddHBand="0" w:evenHBand="0" w:firstRowFirstColumn="0" w:firstRowLastColumn="0" w:lastRowFirstColumn="0" w:lastRowLastColumn="0"/>
-            <w:tcW w:w="2122" w:type="dxa"/>
-          </w:tcPr>
-          <w:p>
-            <w:proofErr w:type="spellStart"/>
-            <w:r>
-              <w:t>s</w:t>
-            </w:r>
-            <w:r>
-              <w:t>ave.image</w:t>
-            </w:r>
-            <w:proofErr w:type="spellEnd"/>
-            <w:r>
-              <w:t>()</w:t>
-            </w:r>
-          </w:p>
-        </w:tc>
-        <w:tc>
-          <w:tcPr>
-            <w:tcW w:w="7228" w:type="dxa"/>
+            <w:tcW w:w="1670" w:type="dxa"/>
+          </w:tcPr>
+          <w:p>
+            <w:r>
+              <w:t>save.image()</w:t>
+            </w:r>
+          </w:p>
+        </w:tc>
+        <w:tc>
+          <w:tcPr>
+            <w:tcW w:w="6263" w:type="dxa"/>
           </w:tcPr>
           <w:p>
             <w:pPr>
@@ -476,6 +429,16 @@
             <w:r>
               <w:t>Save entire workspace</w:t>
             </w:r>
+          </w:p>
+        </w:tc>
+        <w:tc>
+          <w:tcPr>
+            <w:tcW w:w="1417" w:type="dxa"/>
+          </w:tcPr>
+          <w:p>
+            <w:pPr>
+              <w:cnfStyle w:val="000000100000" w:firstRow="0" w:lastRow="0" w:firstColumn="0" w:lastColumn="0" w:oddVBand="0" w:evenVBand="0" w:oddHBand="1" w:evenHBand="0" w:firstRowFirstColumn="0" w:firstRowLastColumn="0" w:lastRowFirstColumn="0" w:lastRowLastColumn="0"/>
+            </w:pPr>
           </w:p>
         </w:tc>
       </w:tr>
@@ -483,25 +446,17 @@
         <w:tc>
           <w:tcPr>
             <w:cnfStyle w:val="001000000000" w:firstRow="0" w:lastRow="0" w:firstColumn="1" w:lastColumn="0" w:oddVBand="0" w:evenVBand="0" w:oddHBand="0" w:evenHBand="0" w:firstRowFirstColumn="0" w:firstRowLastColumn="0" w:lastRowFirstColumn="0" w:lastRowLastColumn="0"/>
-            <w:tcW w:w="2122" w:type="dxa"/>
-          </w:tcPr>
-          <w:p>
-            <w:proofErr w:type="spellStart"/>
-            <w:r>
-              <w:t>g</w:t>
-            </w:r>
-            <w:r>
-              <w:t>etwd</w:t>
-            </w:r>
-            <w:proofErr w:type="spellEnd"/>
-            <w:r>
-              <w:t>()</w:t>
-            </w:r>
-          </w:p>
-        </w:tc>
-        <w:tc>
-          <w:tcPr>
-            <w:tcW w:w="7228" w:type="dxa"/>
+            <w:tcW w:w="1670" w:type="dxa"/>
+          </w:tcPr>
+          <w:p>
+            <w:r>
+              <w:t>getwd()</w:t>
+            </w:r>
+          </w:p>
+        </w:tc>
+        <w:tc>
+          <w:tcPr>
+            <w:tcW w:w="6263" w:type="dxa"/>
           </w:tcPr>
           <w:p>
             <w:pPr>
@@ -510,6 +465,16 @@
             <w:r>
               <w:t xml:space="preserve">Lists the working directory you are in. </w:t>
             </w:r>
+          </w:p>
+        </w:tc>
+        <w:tc>
+          <w:tcPr>
+            <w:tcW w:w="1417" w:type="dxa"/>
+          </w:tcPr>
+          <w:p>
+            <w:pPr>
+              <w:cnfStyle w:val="000000000000" w:firstRow="0" w:lastRow="0" w:firstColumn="0" w:lastColumn="0" w:oddVBand="0" w:evenVBand="0" w:oddHBand="0" w:evenHBand="0" w:firstRowFirstColumn="0" w:firstRowLastColumn="0" w:lastRowFirstColumn="0" w:lastRowLastColumn="0"/>
+            </w:pPr>
           </w:p>
         </w:tc>
       </w:tr>
@@ -520,30 +485,24 @@
         <w:tc>
           <w:tcPr>
             <w:cnfStyle w:val="001000000000" w:firstRow="0" w:lastRow="0" w:firstColumn="1" w:lastColumn="0" w:oddVBand="0" w:evenVBand="0" w:oddHBand="0" w:evenHBand="0" w:firstRowFirstColumn="0" w:firstRowLastColumn="0" w:lastRowFirstColumn="0" w:lastRowLastColumn="0"/>
-            <w:tcW w:w="2122" w:type="dxa"/>
-          </w:tcPr>
-          <w:p>
-            <w:r>
-              <w:t>l</w:t>
-            </w:r>
-            <w:r>
-              <w:t>oad()</w:t>
-            </w:r>
-          </w:p>
-        </w:tc>
-        <w:tc>
-          <w:tcPr>
-            <w:tcW w:w="7228" w:type="dxa"/>
+            <w:tcW w:w="1670" w:type="dxa"/>
+          </w:tcPr>
+          <w:p>
+            <w:r>
+              <w:t>load()</w:t>
+            </w:r>
+          </w:p>
+        </w:tc>
+        <w:tc>
+          <w:tcPr>
+            <w:tcW w:w="6263" w:type="dxa"/>
           </w:tcPr>
           <w:p>
             <w:pPr>
               <w:cnfStyle w:val="000000100000" w:firstRow="0" w:lastRow="0" w:firstColumn="0" w:lastColumn="0" w:oddVBand="0" w:evenVBand="0" w:oddHBand="1" w:evenHBand="0" w:firstRowFirstColumn="0" w:firstRowLastColumn="0" w:lastRowFirstColumn="0" w:lastRowLastColumn="0"/>
             </w:pPr>
             <w:r>
-              <w:t>Retrieve saved data.</w:t>
-            </w:r>
-            <w:r>
-              <w:t xml:space="preserve"> Format same as save, e.g., </w:t>
+              <w:t xml:space="preserve">Retrieve saved data. Format same as save, e.g., </w:t>
             </w:r>
           </w:p>
           <w:p>
@@ -552,16 +511,18 @@
               <w:cnfStyle w:val="000000100000" w:firstRow="0" w:lastRow="0" w:firstColumn="0" w:lastColumn="0" w:oddVBand="0" w:evenVBand="0" w:oddHBand="1" w:evenHBand="0" w:firstRowFirstColumn="0" w:firstRowLastColumn="0" w:lastRowFirstColumn="0" w:lastRowLastColumn="0"/>
             </w:pPr>
             <w:r>
-              <w:t>Load(“</w:t>
-            </w:r>
-            <w:proofErr w:type="spellStart"/>
-            <w:r>
-              <w:t>variablename.rda</w:t>
-            </w:r>
-            <w:proofErr w:type="spellEnd"/>
-            <w:r>
-              <w:t>”)</w:t>
-            </w:r>
+              <w:t>Load(“variablename.rda”)</w:t>
+            </w:r>
+          </w:p>
+        </w:tc>
+        <w:tc>
+          <w:tcPr>
+            <w:tcW w:w="1417" w:type="dxa"/>
+          </w:tcPr>
+          <w:p>
+            <w:pPr>
+              <w:cnfStyle w:val="000000100000" w:firstRow="0" w:lastRow="0" w:firstColumn="0" w:lastColumn="0" w:oddVBand="0" w:evenVBand="0" w:oddHBand="1" w:evenHBand="0" w:firstRowFirstColumn="0" w:firstRowLastColumn="0" w:lastRowFirstColumn="0" w:lastRowLastColumn="0"/>
+            </w:pPr>
           </w:p>
         </w:tc>
       </w:tr>
@@ -569,13 +530,357 @@
         <w:tc>
           <w:tcPr>
             <w:cnfStyle w:val="001000000000" w:firstRow="0" w:lastRow="0" w:firstColumn="1" w:lastColumn="0" w:oddVBand="0" w:evenVBand="0" w:oddHBand="0" w:evenHBand="0" w:firstRowFirstColumn="0" w:firstRowLastColumn="0" w:lastRowFirstColumn="0" w:lastRowLastColumn="0"/>
-            <w:tcW w:w="2122" w:type="dxa"/>
+            <w:tcW w:w="1670" w:type="dxa"/>
+          </w:tcPr>
+          <w:p>
+            <w:r>
+              <w:t>c()</w:t>
+            </w:r>
+          </w:p>
+        </w:tc>
+        <w:tc>
+          <w:tcPr>
+            <w:tcW w:w="6263" w:type="dxa"/>
+          </w:tcPr>
+          <w:p>
+            <w:pPr>
+              <w:cnfStyle w:val="000000000000" w:firstRow="0" w:lastRow="0" w:firstColumn="0" w:lastColumn="0" w:oddVBand="0" w:evenVBand="0" w:oddHBand="0" w:evenHBand="0" w:firstRowFirstColumn="0" w:firstRowLastColumn="0" w:lastRowFirstColumn="0" w:lastRowLastColumn="0"/>
+            </w:pPr>
+            <w:r>
+              <w:t>Concatenate. Used to make a vector. Values are comma separatedfirst</w:t>
+            </w:r>
+          </w:p>
+        </w:tc>
+        <w:tc>
+          <w:tcPr>
+            <w:tcW w:w="1417" w:type="dxa"/>
+          </w:tcPr>
+          <w:p>
+            <w:pPr>
+              <w:cnfStyle w:val="000000000000" w:firstRow="0" w:lastRow="0" w:firstColumn="0" w:lastColumn="0" w:oddVBand="0" w:evenVBand="0" w:oddHBand="0" w:evenHBand="0" w:firstRowFirstColumn="0" w:firstRowLastColumn="0" w:lastRowFirstColumn="0" w:lastRowLastColumn="0"/>
+            </w:pPr>
+          </w:p>
+        </w:tc>
+      </w:tr>
+      <w:tr>
+        <w:trPr>
+          <w:cnfStyle w:val="000000100000" w:firstRow="0" w:lastRow="0" w:firstColumn="0" w:lastColumn="0" w:oddVBand="0" w:evenVBand="0" w:oddHBand="1" w:evenHBand="0" w:firstRowFirstColumn="0" w:firstRowLastColumn="0" w:lastRowFirstColumn="0" w:lastRowLastColumn="0"/>
+        </w:trPr>
+        <w:tc>
+          <w:tcPr>
+            <w:cnfStyle w:val="001000000000" w:firstRow="0" w:lastRow="0" w:firstColumn="1" w:lastColumn="0" w:oddVBand="0" w:evenVBand="0" w:oddHBand="0" w:evenHBand="0" w:firstRowFirstColumn="0" w:firstRowLastColumn="0" w:lastRowFirstColumn="0" w:lastRowLastColumn="0"/>
+            <w:tcW w:w="1670" w:type="dxa"/>
+          </w:tcPr>
+          <w:p>
+            <w:r>
+              <w:t>install.packages()</w:t>
+            </w:r>
+          </w:p>
+        </w:tc>
+        <w:tc>
+          <w:tcPr>
+            <w:tcW w:w="6263" w:type="dxa"/>
+          </w:tcPr>
+          <w:p>
+            <w:pPr>
+              <w:cnfStyle w:val="000000100000" w:firstRow="0" w:lastRow="0" w:firstColumn="0" w:lastColumn="0" w:oddVBand="0" w:evenVBand="0" w:oddHBand="1" w:evenHBand="0" w:firstRowFirstColumn="0" w:firstRowLastColumn="0" w:lastRowFirstColumn="0" w:lastRowLastColumn="0"/>
+            </w:pPr>
+            <w:r>
+              <w:t>Use this with package name in single or double quotes between brackets. If it works, you’ll get a technical message at end saying it was successfully installed</w:t>
+            </w:r>
+          </w:p>
+        </w:tc>
+        <w:tc>
+          <w:tcPr>
+            <w:tcW w:w="1417" w:type="dxa"/>
+          </w:tcPr>
+          <w:p>
+            <w:pPr>
+              <w:cnfStyle w:val="000000100000" w:firstRow="0" w:lastRow="0" w:firstColumn="0" w:lastColumn="0" w:oddVBand="0" w:evenVBand="0" w:oddHBand="1" w:evenHBand="0" w:firstRowFirstColumn="0" w:firstRowLastColumn="0" w:lastRowFirstColumn="0" w:lastRowLastColumn="0"/>
+            </w:pPr>
+            <w:r>
+              <w:t>Ch.</w:t>
+            </w:r>
+            <w:r>
+              <w:t>3</w:t>
+            </w:r>
+            <w:r>
+              <w:t>, p. 41</w:t>
+            </w:r>
+          </w:p>
+        </w:tc>
+      </w:tr>
+      <w:tr>
+        <w:tc>
+          <w:tcPr>
+            <w:cnfStyle w:val="001000000000" w:firstRow="0" w:lastRow="0" w:firstColumn="1" w:lastColumn="0" w:oddVBand="0" w:evenVBand="0" w:oddHBand="0" w:evenHBand="0" w:firstRowFirstColumn="0" w:firstRowLastColumn="0" w:lastRowFirstColumn="0" w:lastRowLastColumn="0"/>
+            <w:tcW w:w="1670" w:type="dxa"/>
+          </w:tcPr>
+          <w:p>
+            <w:r>
+              <w:t>library()</w:t>
+            </w:r>
+          </w:p>
+        </w:tc>
+        <w:tc>
+          <w:tcPr>
+            <w:tcW w:w="6263" w:type="dxa"/>
+          </w:tcPr>
+          <w:p>
+            <w:pPr>
+              <w:cnfStyle w:val="000000000000" w:firstRow="0" w:lastRow="0" w:firstColumn="0" w:lastColumn="0" w:oddVBand="0" w:evenVBand="0" w:oddHBand="0" w:evenHBand="0" w:firstRowFirstColumn="0" w:firstRowLastColumn="0" w:lastRowFirstColumn="0" w:lastRowLastColumn="0"/>
+            </w:pPr>
+            <w:r>
+              <w:t>Used to load a package</w:t>
+            </w:r>
+            <w:r>
+              <w:t xml:space="preserve">. </w:t>
+            </w:r>
+            <w:r>
+              <w:rPr>
+                <w:b/>
+                <w:u w:val="single"/>
+              </w:rPr>
+              <w:t>NOTE:</w:t>
+            </w:r>
+            <w:r>
+              <w:t xml:space="preserve"> A library is the directory where the packages are installed. </w:t>
+            </w:r>
+            <w:r>
+              <w:rPr>
+                <w:b/>
+                <w:u w:val="single"/>
+              </w:rPr>
+              <w:t>NEVER, EVER</w:t>
+            </w:r>
+            <w:r>
+              <w:t xml:space="preserve"> call a package a library. That’s a mortal sin in the R community. (not sure why… </w:t>
+            </w:r>
+            <w:r>
+              <w:sym w:font="Wingdings" w:char="F04A"/>
+            </w:r>
+            <w:r>
+              <w:t xml:space="preserve"> )</w:t>
+            </w:r>
+          </w:p>
+        </w:tc>
+        <w:tc>
+          <w:tcPr>
+            <w:tcW w:w="1417" w:type="dxa"/>
+          </w:tcPr>
+          <w:p>
+            <w:pPr>
+              <w:cnfStyle w:val="000000000000" w:firstRow="0" w:lastRow="0" w:firstColumn="0" w:lastColumn="0" w:oddVBand="0" w:evenVBand="0" w:oddHBand="0" w:evenHBand="0" w:firstRowFirstColumn="0" w:firstRowLastColumn="0" w:lastRowFirstColumn="0" w:lastRowLastColumn="0"/>
+            </w:pPr>
+            <w:r>
+              <w:t>Ch.3,  p.41</w:t>
+            </w:r>
+          </w:p>
+          <w:p>
+            <w:pPr>
+              <w:cnfStyle w:val="000000000000" w:firstRow="0" w:lastRow="0" w:firstColumn="0" w:lastColumn="0" w:oddVBand="0" w:evenVBand="0" w:oddHBand="0" w:evenHBand="0" w:firstRowFirstColumn="0" w:firstRowLastColumn="0" w:lastRowFirstColumn="0" w:lastRowLastColumn="0"/>
+            </w:pPr>
+          </w:p>
+        </w:tc>
+      </w:tr>
+      <w:tr>
+        <w:trPr>
+          <w:cnfStyle w:val="000000100000" w:firstRow="0" w:lastRow="0" w:firstColumn="0" w:lastColumn="0" w:oddVBand="0" w:evenVBand="0" w:oddHBand="1" w:evenHBand="0" w:firstRowFirstColumn="0" w:firstRowLastColumn="0" w:lastRowFirstColumn="0" w:lastRowLastColumn="0"/>
+        </w:trPr>
+        <w:tc>
+          <w:tcPr>
+            <w:cnfStyle w:val="001000000000" w:firstRow="0" w:lastRow="0" w:firstColumn="1" w:lastColumn="0" w:oddVBand="0" w:evenVBand="0" w:oddHBand="0" w:evenHBand="0" w:firstRowFirstColumn="0" w:firstRowLastColumn="0" w:lastRowFirstColumn="0" w:lastRowLastColumn="0"/>
+            <w:tcW w:w="1670" w:type="dxa"/>
+          </w:tcPr>
+          <w:p>
+            <w:r>
+              <w:t>detach()</w:t>
+            </w:r>
+          </w:p>
+        </w:tc>
+        <w:tc>
+          <w:tcPr>
+            <w:tcW w:w="6263" w:type="dxa"/>
+          </w:tcPr>
+          <w:p>
+            <w:pPr>
+              <w:cnfStyle w:val="000000100000" w:firstRow="0" w:lastRow="0" w:firstColumn="0" w:lastColumn="0" w:oddVBand="0" w:evenVBand="0" w:oddHBand="1" w:evenHBand="0" w:firstRowFirstColumn="0" w:firstRowLastColumn="0" w:lastRowFirstColumn="0" w:lastRowLastColumn="0"/>
+            </w:pPr>
+            <w:r>
+              <w:t xml:space="preserve">Used to unload a package, but you have to specify the package name in brackets like: </w:t>
+            </w:r>
+          </w:p>
+          <w:p>
+            <w:pPr>
+              <w:cnfStyle w:val="000000100000" w:firstRow="0" w:lastRow="0" w:firstColumn="0" w:lastColumn="0" w:oddVBand="0" w:evenVBand="0" w:oddHBand="1" w:evenHBand="0" w:firstRowFirstColumn="0" w:firstRowLastColumn="0" w:lastRowFirstColumn="0" w:lastRowLastColumn="0"/>
+            </w:pPr>
+            <w:r>
+              <w:t xml:space="preserve"> detach(package:fortunes)</w:t>
+            </w:r>
+          </w:p>
+        </w:tc>
+        <w:tc>
+          <w:tcPr>
+            <w:tcW w:w="1417" w:type="dxa"/>
+          </w:tcPr>
+          <w:p>
+            <w:pPr>
+              <w:cnfStyle w:val="000000100000" w:firstRow="0" w:lastRow="0" w:firstColumn="0" w:lastColumn="0" w:oddVBand="0" w:evenVBand="0" w:oddHBand="1" w:evenHBand="0" w:firstRowFirstColumn="0" w:firstRowLastColumn="0" w:lastRowFirstColumn="0" w:lastRowLastColumn="0"/>
+            </w:pPr>
+            <w:r>
+              <w:t>Ch.3, p.42</w:t>
+            </w:r>
+          </w:p>
+        </w:tc>
+      </w:tr>
+      <w:tr>
+        <w:tc>
+          <w:tcPr>
+            <w:cnfStyle w:val="001000000000" w:firstRow="0" w:lastRow="0" w:firstColumn="1" w:lastColumn="0" w:oddVBand="0" w:evenVBand="0" w:oddHBand="0" w:evenHBand="0" w:firstRowFirstColumn="0" w:firstRowLastColumn="0" w:lastRowFirstColumn="0" w:lastRowLastColumn="0"/>
+            <w:tcW w:w="1670" w:type="dxa"/>
           </w:tcPr>
           <w:p/>
         </w:tc>
         <w:tc>
           <w:tcPr>
-            <w:tcW w:w="7228" w:type="dxa"/>
+            <w:tcW w:w="6263" w:type="dxa"/>
+          </w:tcPr>
+          <w:p>
+            <w:pPr>
+              <w:cnfStyle w:val="000000000000" w:firstRow="0" w:lastRow="0" w:firstColumn="0" w:lastColumn="0" w:oddVBand="0" w:evenVBand="0" w:oddHBand="0" w:evenHBand="0" w:firstRowFirstColumn="0" w:firstRowLastColumn="0" w:lastRowFirstColumn="0" w:lastRowLastColumn="0"/>
+            </w:pPr>
+          </w:p>
+        </w:tc>
+        <w:tc>
+          <w:tcPr>
+            <w:tcW w:w="1417" w:type="dxa"/>
+          </w:tcPr>
+          <w:p>
+            <w:pPr>
+              <w:cnfStyle w:val="000000000000" w:firstRow="0" w:lastRow="0" w:firstColumn="0" w:lastColumn="0" w:oddVBand="0" w:evenVBand="0" w:oddHBand="0" w:evenHBand="0" w:firstRowFirstColumn="0" w:firstRowLastColumn="0" w:lastRowFirstColumn="0" w:lastRowLastColumn="0"/>
+            </w:pPr>
+          </w:p>
+        </w:tc>
+      </w:tr>
+      <w:tr>
+        <w:trPr>
+          <w:cnfStyle w:val="000000100000" w:firstRow="0" w:lastRow="0" w:firstColumn="0" w:lastColumn="0" w:oddVBand="0" w:evenVBand="0" w:oddHBand="1" w:evenHBand="0" w:firstRowFirstColumn="0" w:firstRowLastColumn="0" w:lastRowFirstColumn="0" w:lastRowLastColumn="0"/>
+        </w:trPr>
+        <w:tc>
+          <w:tcPr>
+            <w:cnfStyle w:val="001000000000" w:firstRow="0" w:lastRow="0" w:firstColumn="1" w:lastColumn="0" w:oddVBand="0" w:evenVBand="0" w:oddHBand="0" w:evenHBand="0" w:firstRowFirstColumn="0" w:firstRowLastColumn="0" w:lastRowFirstColumn="0" w:lastRowLastColumn="0"/>
+            <w:tcW w:w="1670" w:type="dxa"/>
+          </w:tcPr>
+          <w:p>
+            <w:r>
+              <w:lastRenderedPageBreak/>
+              <w:t xml:space="preserve"> </w:t>
+            </w:r>
+          </w:p>
+        </w:tc>
+        <w:tc>
+          <w:tcPr>
+            <w:tcW w:w="6263" w:type="dxa"/>
+          </w:tcPr>
+          <w:p>
+            <w:pPr>
+              <w:cnfStyle w:val="000000100000" w:firstRow="0" w:lastRow="0" w:firstColumn="0" w:lastColumn="0" w:oddVBand="0" w:evenVBand="0" w:oddHBand="1" w:evenHBand="0" w:firstRowFirstColumn="0" w:firstRowLastColumn="0" w:lastRowFirstColumn="0" w:lastRowLastColumn="0"/>
+            </w:pPr>
+          </w:p>
+        </w:tc>
+        <w:tc>
+          <w:tcPr>
+            <w:tcW w:w="1417" w:type="dxa"/>
+          </w:tcPr>
+          <w:p>
+            <w:pPr>
+              <w:cnfStyle w:val="000000100000" w:firstRow="0" w:lastRow="0" w:firstColumn="0" w:lastColumn="0" w:oddVBand="0" w:evenVBand="0" w:oddHBand="1" w:evenHBand="0" w:firstRowFirstColumn="0" w:firstRowLastColumn="0" w:lastRowFirstColumn="0" w:lastRowLastColumn="0"/>
+            </w:pPr>
+          </w:p>
+        </w:tc>
+      </w:tr>
+      <w:tr>
+        <w:tc>
+          <w:tcPr>
+            <w:cnfStyle w:val="001000000000" w:firstRow="0" w:lastRow="0" w:firstColumn="1" w:lastColumn="0" w:oddVBand="0" w:evenVBand="0" w:oddHBand="0" w:evenHBand="0" w:firstRowFirstColumn="0" w:firstRowLastColumn="0" w:lastRowFirstColumn="0" w:lastRowLastColumn="0"/>
+            <w:tcW w:w="1670" w:type="dxa"/>
+          </w:tcPr>
+          <w:p/>
+        </w:tc>
+        <w:tc>
+          <w:tcPr>
+            <w:tcW w:w="6263" w:type="dxa"/>
+          </w:tcPr>
+          <w:p>
+            <w:pPr>
+              <w:cnfStyle w:val="000000000000" w:firstRow="0" w:lastRow="0" w:firstColumn="0" w:lastColumn="0" w:oddVBand="0" w:evenVBand="0" w:oddHBand="0" w:evenHBand="0" w:firstRowFirstColumn="0" w:firstRowLastColumn="0" w:lastRowFirstColumn="0" w:lastRowLastColumn="0"/>
+            </w:pPr>
+          </w:p>
+        </w:tc>
+        <w:tc>
+          <w:tcPr>
+            <w:tcW w:w="1417" w:type="dxa"/>
+          </w:tcPr>
+          <w:p>
+            <w:pPr>
+              <w:cnfStyle w:val="000000000000" w:firstRow="0" w:lastRow="0" w:firstColumn="0" w:lastColumn="0" w:oddVBand="0" w:evenVBand="0" w:oddHBand="0" w:evenHBand="0" w:firstRowFirstColumn="0" w:firstRowLastColumn="0" w:lastRowFirstColumn="0" w:lastRowLastColumn="0"/>
+            </w:pPr>
+          </w:p>
+        </w:tc>
+      </w:tr>
+      <w:tr>
+        <w:trPr>
+          <w:cnfStyle w:val="000000100000" w:firstRow="0" w:lastRow="0" w:firstColumn="0" w:lastColumn="0" w:oddVBand="0" w:evenVBand="0" w:oddHBand="1" w:evenHBand="0" w:firstRowFirstColumn="0" w:firstRowLastColumn="0" w:lastRowFirstColumn="0" w:lastRowLastColumn="0"/>
+        </w:trPr>
+        <w:tc>
+          <w:tcPr>
+            <w:cnfStyle w:val="001000000000" w:firstRow="0" w:lastRow="0" w:firstColumn="1" w:lastColumn="0" w:oddVBand="0" w:evenVBand="0" w:oddHBand="0" w:evenHBand="0" w:firstRowFirstColumn="0" w:firstRowLastColumn="0" w:lastRowFirstColumn="0" w:lastRowLastColumn="0"/>
+            <w:tcW w:w="1670" w:type="dxa"/>
+          </w:tcPr>
+          <w:p/>
+        </w:tc>
+        <w:tc>
+          <w:tcPr>
+            <w:tcW w:w="6263" w:type="dxa"/>
+          </w:tcPr>
+          <w:p>
+            <w:pPr>
+              <w:cnfStyle w:val="000000100000" w:firstRow="0" w:lastRow="0" w:firstColumn="0" w:lastColumn="0" w:oddVBand="0" w:evenVBand="0" w:oddHBand="1" w:evenHBand="0" w:firstRowFirstColumn="0" w:firstRowLastColumn="0" w:lastRowFirstColumn="0" w:lastRowLastColumn="0"/>
+            </w:pPr>
+          </w:p>
+        </w:tc>
+        <w:tc>
+          <w:tcPr>
+            <w:tcW w:w="1417" w:type="dxa"/>
+          </w:tcPr>
+          <w:p>
+            <w:pPr>
+              <w:cnfStyle w:val="000000100000" w:firstRow="0" w:lastRow="0" w:firstColumn="0" w:lastColumn="0" w:oddVBand="0" w:evenVBand="0" w:oddHBand="1" w:evenHBand="0" w:firstRowFirstColumn="0" w:firstRowLastColumn="0" w:lastRowFirstColumn="0" w:lastRowLastColumn="0"/>
+            </w:pPr>
+          </w:p>
+        </w:tc>
+      </w:tr>
+      <w:tr>
+        <w:tc>
+          <w:tcPr>
+            <w:cnfStyle w:val="001000000000" w:firstRow="0" w:lastRow="0" w:firstColumn="1" w:lastColumn="0" w:oddVBand="0" w:evenVBand="0" w:oddHBand="0" w:evenHBand="0" w:firstRowFirstColumn="0" w:firstRowLastColumn="0" w:lastRowFirstColumn="0" w:lastRowLastColumn="0"/>
+            <w:tcW w:w="1670" w:type="dxa"/>
+          </w:tcPr>
+          <w:p/>
+        </w:tc>
+        <w:tc>
+          <w:tcPr>
+            <w:tcW w:w="6263" w:type="dxa"/>
+          </w:tcPr>
+          <w:p>
+            <w:pPr>
+              <w:cnfStyle w:val="000000000000" w:firstRow="0" w:lastRow="0" w:firstColumn="0" w:lastColumn="0" w:oddVBand="0" w:evenVBand="0" w:oddHBand="0" w:evenHBand="0" w:firstRowFirstColumn="0" w:firstRowLastColumn="0" w:lastRowFirstColumn="0" w:lastRowLastColumn="0"/>
+            </w:pPr>
+          </w:p>
+        </w:tc>
+        <w:tc>
+          <w:tcPr>
+            <w:tcW w:w="1417" w:type="dxa"/>
           </w:tcPr>
           <w:p>
             <w:pPr>
@@ -586,6 +891,341 @@
       </w:tr>
     </w:tbl>
     <w:p/>
+    <w:p/>
+    <w:p>
+      <w:r>
+        <w:t xml:space="preserve">See list of Reserved Words on Page 36: </w:t>
+      </w:r>
+    </w:p>
+    <w:p>
+      <w:pPr>
+        <w:pStyle w:val="ListParagraph"/>
+        <w:numPr>
+          <w:ilvl w:val="0"/>
+          <w:numId w:val="3"/>
+        </w:numPr>
+      </w:pPr>
+      <w:r>
+        <w:t>break</w:t>
+      </w:r>
+    </w:p>
+    <w:p>
+      <w:pPr>
+        <w:pStyle w:val="ListParagraph"/>
+        <w:numPr>
+          <w:ilvl w:val="0"/>
+          <w:numId w:val="3"/>
+        </w:numPr>
+      </w:pPr>
+      <w:r>
+        <w:t>else</w:t>
+      </w:r>
+      <w:r>
+        <w:t xml:space="preserve">  </w:t>
+      </w:r>
+    </w:p>
+    <w:p>
+      <w:pPr>
+        <w:pStyle w:val="ListParagraph"/>
+        <w:numPr>
+          <w:ilvl w:val="0"/>
+          <w:numId w:val="3"/>
+        </w:numPr>
+      </w:pPr>
+      <w:r>
+        <w:t>FALSE</w:t>
+      </w:r>
+    </w:p>
+    <w:p>
+      <w:pPr>
+        <w:pStyle w:val="ListParagraph"/>
+        <w:numPr>
+          <w:ilvl w:val="0"/>
+          <w:numId w:val="3"/>
+        </w:numPr>
+      </w:pPr>
+      <w:r>
+        <w:t>for</w:t>
+      </w:r>
+    </w:p>
+    <w:p>
+      <w:pPr>
+        <w:pStyle w:val="ListParagraph"/>
+        <w:numPr>
+          <w:ilvl w:val="0"/>
+          <w:numId w:val="3"/>
+        </w:numPr>
+      </w:pPr>
+      <w:r>
+        <w:t>function</w:t>
+      </w:r>
+    </w:p>
+    <w:p>
+      <w:pPr>
+        <w:pStyle w:val="ListParagraph"/>
+        <w:numPr>
+          <w:ilvl w:val="0"/>
+          <w:numId w:val="3"/>
+        </w:numPr>
+      </w:pPr>
+      <w:r>
+        <w:t>if</w:t>
+      </w:r>
+    </w:p>
+    <w:p>
+      <w:pPr>
+        <w:pStyle w:val="ListParagraph"/>
+        <w:numPr>
+          <w:ilvl w:val="0"/>
+          <w:numId w:val="3"/>
+        </w:numPr>
+      </w:pPr>
+      <w:r>
+        <w:t>Inf</w:t>
+      </w:r>
+    </w:p>
+    <w:p>
+      <w:pPr>
+        <w:pStyle w:val="ListParagraph"/>
+        <w:numPr>
+          <w:ilvl w:val="0"/>
+          <w:numId w:val="3"/>
+        </w:numPr>
+      </w:pPr>
+      <w:r>
+        <w:t>NA</w:t>
+      </w:r>
+    </w:p>
+    <w:p>
+      <w:pPr>
+        <w:pStyle w:val="ListParagraph"/>
+        <w:numPr>
+          <w:ilvl w:val="0"/>
+          <w:numId w:val="3"/>
+        </w:numPr>
+      </w:pPr>
+      <w:r>
+        <w:t>NaN</w:t>
+      </w:r>
+    </w:p>
+    <w:p>
+      <w:pPr>
+        <w:pStyle w:val="ListParagraph"/>
+        <w:numPr>
+          <w:ilvl w:val="0"/>
+          <w:numId w:val="3"/>
+        </w:numPr>
+      </w:pPr>
+      <w:r>
+        <w:t>next</w:t>
+      </w:r>
+    </w:p>
+    <w:p>
+      <w:pPr>
+        <w:pStyle w:val="ListParagraph"/>
+        <w:numPr>
+          <w:ilvl w:val="0"/>
+          <w:numId w:val="3"/>
+        </w:numPr>
+      </w:pPr>
+      <w:r>
+        <w:t>repeat</w:t>
+      </w:r>
+    </w:p>
+    <w:p>
+      <w:pPr>
+        <w:pStyle w:val="ListParagraph"/>
+        <w:numPr>
+          <w:ilvl w:val="0"/>
+          <w:numId w:val="3"/>
+        </w:numPr>
+      </w:pPr>
+      <w:r>
+        <w:t>return</w:t>
+      </w:r>
+    </w:p>
+    <w:p>
+      <w:pPr>
+        <w:pStyle w:val="ListParagraph"/>
+        <w:numPr>
+          <w:ilvl w:val="0"/>
+          <w:numId w:val="3"/>
+        </w:numPr>
+      </w:pPr>
+      <w:r>
+        <w:t>TRUE</w:t>
+      </w:r>
+    </w:p>
+    <w:p>
+      <w:pPr>
+        <w:pStyle w:val="ListParagraph"/>
+        <w:numPr>
+          <w:ilvl w:val="0"/>
+          <w:numId w:val="3"/>
+        </w:numPr>
+      </w:pPr>
+      <w:r>
+        <w:t>W</w:t>
+      </w:r>
+      <w:r>
+        <w:t>hile</w:t>
+      </w:r>
+    </w:p>
+    <w:p/>
+    <w:p>
+      <w:pPr>
+        <w:pStyle w:val="Heading1"/>
+      </w:pPr>
+      <w:r>
+        <w:t>Chapter 4: Getting Started with Arithmetic</w:t>
+      </w:r>
+    </w:p>
+    <w:p/>
+    <w:p>
+      <w:r>
+        <w:t xml:space="preserve">R has 4 types of mathematical operators: </w:t>
+      </w:r>
+    </w:p>
+    <w:p>
+      <w:r>
+        <w:t>Basic Arithmetic Operators: Used by every basic programming language</w:t>
+      </w:r>
+    </w:p>
+    <w:p>
+      <w:r>
+        <w:t>Mathematical Functions: like the functions on an advanced technical calculator</w:t>
+      </w:r>
+    </w:p>
+    <w:p>
+      <w:r>
+        <w:t>Vector Operations: like sum()</w:t>
+      </w:r>
+    </w:p>
+    <w:p>
+      <w:r>
+        <w:t xml:space="preserve">Matrix Operations: Functions used for operations and calculations. </w:t>
+      </w:r>
+    </w:p>
+    <w:p/>
+    <w:p>
+      <w:pPr>
+        <w:pStyle w:val="Heading2"/>
+      </w:pPr>
+      <w:r>
+        <w:t>Basic Arithmetic Operators</w:t>
+      </w:r>
+    </w:p>
+    <w:p>
+      <w:r>
+        <w:t>X + Y</w:t>
+      </w:r>
+      <w:r>
+        <w:tab/>
+      </w:r>
+      <w:r>
+        <w:tab/>
+        <w:t>“+” adds the two values</w:t>
+      </w:r>
+    </w:p>
+    <w:p>
+      <w:r>
+        <w:t>X – Y</w:t>
+      </w:r>
+      <w:r>
+        <w:tab/>
+      </w:r>
+      <w:r>
+        <w:tab/>
+        <w:t>“-“ subtracts</w:t>
+      </w:r>
+    </w:p>
+    <w:p>
+      <w:pPr>
+        <w:rPr>
+          <w:lang w:val="fr-CA"/>
+        </w:rPr>
+      </w:pPr>
+      <w:r>
+        <w:rPr>
+          <w:lang w:val="fr-CA"/>
+        </w:rPr>
+        <w:t>X * Y</w:t>
+      </w:r>
+      <w:r>
+        <w:rPr>
+          <w:lang w:val="fr-CA"/>
+        </w:rPr>
+        <w:tab/>
+      </w:r>
+      <w:r>
+        <w:rPr>
+          <w:lang w:val="fr-CA"/>
+        </w:rPr>
+        <w:tab/>
+        <w:t>Multiplications</w:t>
+      </w:r>
+    </w:p>
+    <w:p>
+      <w:pPr>
+        <w:rPr>
+          <w:lang w:val="fr-CA"/>
+        </w:rPr>
+      </w:pPr>
+      <w:r>
+        <w:rPr>
+          <w:lang w:val="fr-CA"/>
+        </w:rPr>
+        <w:t>X / y</w:t>
+      </w:r>
+      <w:r>
+        <w:rPr>
+          <w:lang w:val="fr-CA"/>
+        </w:rPr>
+        <w:tab/>
+      </w:r>
+      <w:r>
+        <w:rPr>
+          <w:lang w:val="fr-CA"/>
+        </w:rPr>
+        <w:tab/>
+        <w:t>Division</w:t>
+      </w:r>
+    </w:p>
+    <w:p>
+      <w:r>
+        <w:t>X^y or X**y</w:t>
+      </w:r>
+      <w:r>
+        <w:tab/>
+        <w:t>x to the power of y</w:t>
+      </w:r>
+    </w:p>
+    <w:p>
+      <w:r>
+        <w:t>X%%y</w:t>
+      </w:r>
+      <w:r>
+        <w:tab/>
+      </w:r>
+      <w:r>
+        <w:tab/>
+        <w:t>remainder of x divided by y, e.g., 7%%3=2</w:t>
+      </w:r>
+    </w:p>
+    <w:p>
+      <w:r>
+        <w:t>X %/% y</w:t>
+      </w:r>
+      <w:r>
+        <w:tab/>
+      </w:r>
+      <w:r>
+        <w:tab/>
+        <w:t>x divided by y but rounded down (Integer divide), e.g., 7 %/% 3 = 2</w:t>
+      </w:r>
+      <w:bookmarkStart w:id="0" w:name="_GoBack"/>
+      <w:bookmarkEnd w:id="0"/>
+    </w:p>
     <w:sectPr>
       <w:pgSz w:w="12240" w:h="15840"/>
       <w:pgMar w:top="1440" w:right="1440" w:bottom="1440" w:left="1440" w:header="708" w:footer="708" w:gutter="0"/>
@@ -823,11 +1463,242 @@
       </w:rPr>
     </w:lvl>
   </w:abstractNum>
+  <w:abstractNum w:abstractNumId="2">
+    <w:nsid w:val="41D141B7"/>
+    <w:multiLevelType w:val="hybridMultilevel"/>
+    <w:tmpl w:val="08AAC6DC"/>
+    <w:lvl w:ilvl="0" w:tplc="4D38F5D8">
+      <w:numFmt w:val="bullet"/>
+      <w:lvlText w:val=""/>
+      <w:lvlJc w:val="left"/>
+      <w:pPr>
+        <w:ind w:left="720" w:hanging="360"/>
+      </w:pPr>
+      <w:rPr>
+        <w:rFonts w:ascii="Wingdings" w:eastAsiaTheme="minorHAnsi" w:hAnsi="Wingdings" w:cstheme="minorBidi" w:hint="default"/>
+      </w:rPr>
+    </w:lvl>
+    <w:lvl w:ilvl="1" w:tplc="10090003" w:tentative="1">
+      <w:start w:val="1"/>
+      <w:numFmt w:val="bullet"/>
+      <w:lvlText w:val="o"/>
+      <w:lvlJc w:val="left"/>
+      <w:pPr>
+        <w:ind w:left="1440" w:hanging="360"/>
+      </w:pPr>
+      <w:rPr>
+        <w:rFonts w:ascii="Courier New" w:hAnsi="Courier New" w:cs="Courier New" w:hint="default"/>
+      </w:rPr>
+    </w:lvl>
+    <w:lvl w:ilvl="2" w:tplc="10090005" w:tentative="1">
+      <w:start w:val="1"/>
+      <w:numFmt w:val="bullet"/>
+      <w:lvlText w:val=""/>
+      <w:lvlJc w:val="left"/>
+      <w:pPr>
+        <w:ind w:left="2160" w:hanging="360"/>
+      </w:pPr>
+      <w:rPr>
+        <w:rFonts w:ascii="Wingdings" w:hAnsi="Wingdings" w:hint="default"/>
+      </w:rPr>
+    </w:lvl>
+    <w:lvl w:ilvl="3" w:tplc="10090001" w:tentative="1">
+      <w:start w:val="1"/>
+      <w:numFmt w:val="bullet"/>
+      <w:lvlText w:val=""/>
+      <w:lvlJc w:val="left"/>
+      <w:pPr>
+        <w:ind w:left="2880" w:hanging="360"/>
+      </w:pPr>
+      <w:rPr>
+        <w:rFonts w:ascii="Symbol" w:hAnsi="Symbol" w:hint="default"/>
+      </w:rPr>
+    </w:lvl>
+    <w:lvl w:ilvl="4" w:tplc="10090003" w:tentative="1">
+      <w:start w:val="1"/>
+      <w:numFmt w:val="bullet"/>
+      <w:lvlText w:val="o"/>
+      <w:lvlJc w:val="left"/>
+      <w:pPr>
+        <w:ind w:left="3600" w:hanging="360"/>
+      </w:pPr>
+      <w:rPr>
+        <w:rFonts w:ascii="Courier New" w:hAnsi="Courier New" w:cs="Courier New" w:hint="default"/>
+      </w:rPr>
+    </w:lvl>
+    <w:lvl w:ilvl="5" w:tplc="10090005" w:tentative="1">
+      <w:start w:val="1"/>
+      <w:numFmt w:val="bullet"/>
+      <w:lvlText w:val=""/>
+      <w:lvlJc w:val="left"/>
+      <w:pPr>
+        <w:ind w:left="4320" w:hanging="360"/>
+      </w:pPr>
+      <w:rPr>
+        <w:rFonts w:ascii="Wingdings" w:hAnsi="Wingdings" w:hint="default"/>
+      </w:rPr>
+    </w:lvl>
+    <w:lvl w:ilvl="6" w:tplc="10090001" w:tentative="1">
+      <w:start w:val="1"/>
+      <w:numFmt w:val="bullet"/>
+      <w:lvlText w:val=""/>
+      <w:lvlJc w:val="left"/>
+      <w:pPr>
+        <w:ind w:left="5040" w:hanging="360"/>
+      </w:pPr>
+      <w:rPr>
+        <w:rFonts w:ascii="Symbol" w:hAnsi="Symbol" w:hint="default"/>
+      </w:rPr>
+    </w:lvl>
+    <w:lvl w:ilvl="7" w:tplc="10090003" w:tentative="1">
+      <w:start w:val="1"/>
+      <w:numFmt w:val="bullet"/>
+      <w:lvlText w:val="o"/>
+      <w:lvlJc w:val="left"/>
+      <w:pPr>
+        <w:ind w:left="5760" w:hanging="360"/>
+      </w:pPr>
+      <w:rPr>
+        <w:rFonts w:ascii="Courier New" w:hAnsi="Courier New" w:cs="Courier New" w:hint="default"/>
+      </w:rPr>
+    </w:lvl>
+    <w:lvl w:ilvl="8" w:tplc="10090005" w:tentative="1">
+      <w:start w:val="1"/>
+      <w:numFmt w:val="bullet"/>
+      <w:lvlText w:val=""/>
+      <w:lvlJc w:val="left"/>
+      <w:pPr>
+        <w:ind w:left="6480" w:hanging="360"/>
+      </w:pPr>
+      <w:rPr>
+        <w:rFonts w:ascii="Wingdings" w:hAnsi="Wingdings" w:hint="default"/>
+      </w:rPr>
+    </w:lvl>
+  </w:abstractNum>
+  <w:abstractNum w:abstractNumId="3">
+    <w:nsid w:val="47706095"/>
+    <w:multiLevelType w:val="hybridMultilevel"/>
+    <w:tmpl w:val="E85A50F4"/>
+    <w:lvl w:ilvl="0" w:tplc="10090001">
+      <w:start w:val="1"/>
+      <w:numFmt w:val="bullet"/>
+      <w:lvlText w:val=""/>
+      <w:lvlJc w:val="left"/>
+      <w:pPr>
+        <w:ind w:left="720" w:hanging="360"/>
+      </w:pPr>
+      <w:rPr>
+        <w:rFonts w:ascii="Symbol" w:hAnsi="Symbol" w:hint="default"/>
+      </w:rPr>
+    </w:lvl>
+    <w:lvl w:ilvl="1" w:tplc="10090003" w:tentative="1">
+      <w:start w:val="1"/>
+      <w:numFmt w:val="bullet"/>
+      <w:lvlText w:val="o"/>
+      <w:lvlJc w:val="left"/>
+      <w:pPr>
+        <w:ind w:left="1440" w:hanging="360"/>
+      </w:pPr>
+      <w:rPr>
+        <w:rFonts w:ascii="Courier New" w:hAnsi="Courier New" w:cs="Courier New" w:hint="default"/>
+      </w:rPr>
+    </w:lvl>
+    <w:lvl w:ilvl="2" w:tplc="10090005" w:tentative="1">
+      <w:start w:val="1"/>
+      <w:numFmt w:val="bullet"/>
+      <w:lvlText w:val=""/>
+      <w:lvlJc w:val="left"/>
+      <w:pPr>
+        <w:ind w:left="2160" w:hanging="360"/>
+      </w:pPr>
+      <w:rPr>
+        <w:rFonts w:ascii="Wingdings" w:hAnsi="Wingdings" w:hint="default"/>
+      </w:rPr>
+    </w:lvl>
+    <w:lvl w:ilvl="3" w:tplc="10090001" w:tentative="1">
+      <w:start w:val="1"/>
+      <w:numFmt w:val="bullet"/>
+      <w:lvlText w:val=""/>
+      <w:lvlJc w:val="left"/>
+      <w:pPr>
+        <w:ind w:left="2880" w:hanging="360"/>
+      </w:pPr>
+      <w:rPr>
+        <w:rFonts w:ascii="Symbol" w:hAnsi="Symbol" w:hint="default"/>
+      </w:rPr>
+    </w:lvl>
+    <w:lvl w:ilvl="4" w:tplc="10090003" w:tentative="1">
+      <w:start w:val="1"/>
+      <w:numFmt w:val="bullet"/>
+      <w:lvlText w:val="o"/>
+      <w:lvlJc w:val="left"/>
+      <w:pPr>
+        <w:ind w:left="3600" w:hanging="360"/>
+      </w:pPr>
+      <w:rPr>
+        <w:rFonts w:ascii="Courier New" w:hAnsi="Courier New" w:cs="Courier New" w:hint="default"/>
+      </w:rPr>
+    </w:lvl>
+    <w:lvl w:ilvl="5" w:tplc="10090005" w:tentative="1">
+      <w:start w:val="1"/>
+      <w:numFmt w:val="bullet"/>
+      <w:lvlText w:val=""/>
+      <w:lvlJc w:val="left"/>
+      <w:pPr>
+        <w:ind w:left="4320" w:hanging="360"/>
+      </w:pPr>
+      <w:rPr>
+        <w:rFonts w:ascii="Wingdings" w:hAnsi="Wingdings" w:hint="default"/>
+      </w:rPr>
+    </w:lvl>
+    <w:lvl w:ilvl="6" w:tplc="10090001" w:tentative="1">
+      <w:start w:val="1"/>
+      <w:numFmt w:val="bullet"/>
+      <w:lvlText w:val=""/>
+      <w:lvlJc w:val="left"/>
+      <w:pPr>
+        <w:ind w:left="5040" w:hanging="360"/>
+      </w:pPr>
+      <w:rPr>
+        <w:rFonts w:ascii="Symbol" w:hAnsi="Symbol" w:hint="default"/>
+      </w:rPr>
+    </w:lvl>
+    <w:lvl w:ilvl="7" w:tplc="10090003" w:tentative="1">
+      <w:start w:val="1"/>
+      <w:numFmt w:val="bullet"/>
+      <w:lvlText w:val="o"/>
+      <w:lvlJc w:val="left"/>
+      <w:pPr>
+        <w:ind w:left="5760" w:hanging="360"/>
+      </w:pPr>
+      <w:rPr>
+        <w:rFonts w:ascii="Courier New" w:hAnsi="Courier New" w:cs="Courier New" w:hint="default"/>
+      </w:rPr>
+    </w:lvl>
+    <w:lvl w:ilvl="8" w:tplc="10090005" w:tentative="1">
+      <w:start w:val="1"/>
+      <w:numFmt w:val="bullet"/>
+      <w:lvlText w:val=""/>
+      <w:lvlJc w:val="left"/>
+      <w:pPr>
+        <w:ind w:left="6480" w:hanging="360"/>
+      </w:pPr>
+      <w:rPr>
+        <w:rFonts w:ascii="Wingdings" w:hAnsi="Wingdings" w:hint="default"/>
+      </w:rPr>
+    </w:lvl>
+  </w:abstractNum>
   <w:num w:numId="1">
     <w:abstractNumId w:val="0"/>
   </w:num>
   <w:num w:numId="2">
     <w:abstractNumId w:val="1"/>
+  </w:num>
+  <w:num w:numId="3">
+    <w:abstractNumId w:val="3"/>
+  </w:num>
+  <w:num w:numId="4">
+    <w:abstractNumId w:val="2"/>
   </w:num>
 </w:numbering>
 </file>
@@ -1251,9 +2122,32 @@
       <w:szCs w:val="32"/>
     </w:rPr>
   </w:style>
+  <w:style w:type="paragraph" w:styleId="Heading2">
+    <w:name w:val="heading 2"/>
+    <w:basedOn w:val="Normal"/>
+    <w:next w:val="Normal"/>
+    <w:link w:val="Heading2Char"/>
+    <w:uiPriority w:val="9"/>
+    <w:unhideWhenUsed/>
+    <w:qFormat/>
+    <w:rsid w:val="006179BB"/>
+    <w:pPr>
+      <w:keepNext/>
+      <w:keepLines/>
+      <w:spacing w:before="40"/>
+      <w:outlineLvl w:val="1"/>
+    </w:pPr>
+    <w:rPr>
+      <w:rFonts w:asciiTheme="majorHAnsi" w:eastAsiaTheme="majorEastAsia" w:hAnsiTheme="majorHAnsi" w:cstheme="majorBidi"/>
+      <w:color w:val="2E74B5" w:themeColor="accent1" w:themeShade="BF"/>
+      <w:sz w:val="26"/>
+      <w:szCs w:val="26"/>
+    </w:rPr>
+  </w:style>
   <w:style w:type="character" w:default="1" w:styleId="DefaultParagraphFont">
     <w:name w:val="Default Paragraph Font"/>
     <w:uiPriority w:val="1"/>
+    <w:semiHidden/>
     <w:unhideWhenUsed/>
   </w:style>
   <w:style w:type="table" w:default="1" w:styleId="TableNormal">
@@ -1430,6 +2324,19 @@
     <w:rPr>
       <w:rFonts w:ascii="Dotum" w:hAnsi="Dotum"/>
       <w:sz w:val="18"/>
+    </w:rPr>
+  </w:style>
+  <w:style w:type="character" w:customStyle="1" w:styleId="Heading2Char">
+    <w:name w:val="Heading 2 Char"/>
+    <w:basedOn w:val="DefaultParagraphFont"/>
+    <w:link w:val="Heading2"/>
+    <w:uiPriority w:val="9"/>
+    <w:rsid w:val="006179BB"/>
+    <w:rPr>
+      <w:rFonts w:asciiTheme="majorHAnsi" w:eastAsiaTheme="majorEastAsia" w:hAnsiTheme="majorHAnsi" w:cstheme="majorBidi"/>
+      <w:color w:val="2E74B5" w:themeColor="accent1" w:themeShade="BF"/>
+      <w:sz w:val="26"/>
+      <w:szCs w:val="26"/>
     </w:rPr>
   </w:style>
 </w:styles>

</xml_diff>